<commit_message>
Bruger manual.docx første udkast lavet
</commit_message>
<xml_diff>
--- a/Bruger manual.docx
+++ b/Bruger manual.docx
@@ -15,7 +15,13 @@
         <w:t>Disse retningslinjer beskriver Pristjek220 og forklarer, hvordan den skal anvendes.</w:t>
       </w:r>
       <w:r>
-        <w:t xml:space="preserve"> Pristjek består af tre applikationer, som har hver deres formål.</w:t>
+        <w:t xml:space="preserve"> Pristjek består af </w:t>
+      </w:r>
+      <w:r>
+        <w:t>to</w:t>
+      </w:r>
+      <w:r>
+        <w:t xml:space="preserve"> applikationer, som har hver deres formål.</w:t>
       </w:r>
     </w:p>
     <w:p>
@@ -36,7 +42,13 @@
         <w:t>I dette afsnit vil der blive kigget på strukturen</w:t>
       </w:r>
       <w:r>
-        <w:t xml:space="preserve"> på de tre applikationer, samt funktionaliteterne.</w:t>
+        <w:t xml:space="preserve"> på de to</w:t>
+      </w:r>
+      <w:r>
+        <w:t xml:space="preserve"> applikationer</w:t>
+      </w:r>
+      <w:r>
+        <w:t>.</w:t>
       </w:r>
     </w:p>
     <w:p>
@@ -113,24 +125,14 @@
       <w:r>
         <w:t xml:space="preserve">Figur </w:t>
       </w:r>
-      <w:r>
-        <w:fldChar w:fldCharType="begin"/>
-      </w:r>
-      <w:r>
-        <w:instrText xml:space="preserve"> SEQ Figur \* ARABIC </w:instrText>
-      </w:r>
-      <w:r>
-        <w:fldChar w:fldCharType="separate"/>
-      </w:r>
-      <w:r>
-        <w:rPr>
-          <w:noProof/>
-        </w:rPr>
-        <w:t>1</w:t>
-      </w:r>
-      <w:r>
-        <w:fldChar w:fldCharType="end"/>
-      </w:r>
+      <w:fldSimple w:instr=" SEQ Figur \* ARABIC ">
+        <w:r>
+          <w:rPr>
+            <w:noProof/>
+          </w:rPr>
+          <w:t>1</w:t>
+        </w:r>
+      </w:fldSimple>
       <w:r>
         <w:t>: Forbruger opbygning</w:t>
       </w:r>
@@ -240,13 +242,13 @@
         <w:t>Denne menu svare til programmets hovedmenu.</w:t>
       </w:r>
       <w:r>
-        <w:t xml:space="preserve"> Opbygningen i Hovedmenuen</w:t>
-      </w:r>
-      <w:r>
-        <w:t xml:space="preserve"> er</w:t>
-      </w:r>
-      <w:r>
-        <w:t xml:space="preserve"> identisk gennem alle 3 applikationer  </w:t>
+        <w:t xml:space="preserve"> Opbygningen i Hoved</w:t>
+      </w:r>
+      <w:r>
+        <w:t>menuen er identisk gennem begge</w:t>
+      </w:r>
+      <w:r>
+        <w:t xml:space="preserve"> applikationer  </w:t>
       </w:r>
     </w:p>
     <w:p>
@@ -282,31 +284,24 @@
         <w:t>Klik på et menu punkt for at få den ændret.</w:t>
       </w:r>
     </w:p>
-    <w:p/>
-    <w:p>
-      <w:pPr>
-        <w:pStyle w:val="Heading4"/>
-      </w:pPr>
-      <w:r>
-        <w:t>Funktionaliter</w:t>
-      </w:r>
-    </w:p>
-    <w:p>
-      <w:r>
-        <w:t xml:space="preserve">Her vil der blive gennemgået det funktionaliteter, man har som forbruger. Her vil blive vist hvordan programmet er beregnet til at blive brugt. </w:t>
-      </w:r>
-    </w:p>
-    <w:p>
-      <w:pPr>
-        <w:pStyle w:val="Heading5"/>
-      </w:pPr>
-      <w:r>
-        <w:t>Søg efter produkt</w:t>
-      </w:r>
-    </w:p>
-    <w:p>
-      <w:r>
-        <w:t xml:space="preserve">Funktionaliteten søg efter produkt viser, hvor en enkelt vare kan købes henne og hvad prisen er. </w:t>
+    <w:p>
+      <w:pPr>
+        <w:pStyle w:val="Heading3"/>
+      </w:pPr>
+      <w:r>
+        <w:lastRenderedPageBreak/>
+        <w:t>Administrations applikation</w:t>
+      </w:r>
+    </w:p>
+    <w:p>
+      <w:r>
+        <w:t>Administrations applikationen består af en forretningsmanager og en administrations del. Der ligger en logi</w:t>
+      </w:r>
+      <w:r>
+        <w:t>n foran begge applikationer</w:t>
+      </w:r>
+      <w:r>
+        <w:t>, hvor man skal bruge brugernavn og password for at logge ind.</w:t>
       </w:r>
     </w:p>
     <w:p>
@@ -319,10 +314,10 @@
           <w:lang w:eastAsia="da-DK"/>
         </w:rPr>
         <w:drawing>
-          <wp:inline distT="0" distB="0" distL="0" distR="0" wp14:anchorId="3925514E" wp14:editId="70BE9496">
-            <wp:extent cx="4629796" cy="4477375"/>
-            <wp:effectExtent l="0" t="0" r="0" b="0"/>
-            <wp:docPr id="1" name="Picture 1"/>
+          <wp:inline distT="0" distB="0" distL="0" distR="0" wp14:anchorId="28EA84F9" wp14:editId="47FC15D4">
+            <wp:extent cx="3743960" cy="2889885"/>
+            <wp:effectExtent l="0" t="0" r="8890" b="5715"/>
+            <wp:docPr id="12" name="Picture 12"/>
             <wp:cNvGraphicFramePr>
               <a:graphicFrameLocks xmlns:a="http://schemas.openxmlformats.org/drawingml/2006/main" noChangeAspect="1"/>
             </wp:cNvGraphicFramePr>
@@ -330,23 +325,36 @@
               <a:graphicData uri="http://schemas.openxmlformats.org/drawingml/2006/picture">
                 <pic:pic xmlns:pic="http://schemas.openxmlformats.org/drawingml/2006/picture">
                   <pic:nvPicPr>
-                    <pic:cNvPr id="1" name=""/>
-                    <pic:cNvPicPr/>
+                    <pic:cNvPr id="0" name="Picture 11"/>
+                    <pic:cNvPicPr>
+                      <a:picLocks noChangeAspect="1" noChangeArrowheads="1"/>
+                    </pic:cNvPicPr>
                   </pic:nvPicPr>
                   <pic:blipFill>
-                    <a:blip r:embed="rId7"/>
+                    <a:blip r:embed="rId7">
+                      <a:extLst>
+                        <a:ext uri="{28A0092B-C50C-407E-A947-70E740481C1C}">
+                          <a14:useLocalDpi xmlns:a14="http://schemas.microsoft.com/office/drawing/2010/main" val="0"/>
+                        </a:ext>
+                      </a:extLst>
+                    </a:blip>
+                    <a:srcRect/>
                     <a:stretch>
                       <a:fillRect/>
                     </a:stretch>
                   </pic:blipFill>
-                  <pic:spPr>
+                  <pic:spPr bwMode="auto">
                     <a:xfrm>
                       <a:off x="0" y="0"/>
-                      <a:ext cx="4629796" cy="4477375"/>
+                      <a:ext cx="3743960" cy="2889885"/>
                     </a:xfrm>
                     <a:prstGeom prst="rect">
                       <a:avLst/>
                     </a:prstGeom>
+                    <a:noFill/>
+                    <a:ln>
+                      <a:noFill/>
+                    </a:ln>
                   </pic:spPr>
                 </pic:pic>
               </a:graphicData>
@@ -381,109 +389,102 @@
         <w:fldChar w:fldCharType="end"/>
       </w:r>
       <w:r>
-        <w:t>: Søg efter Produkt</w:t>
-      </w:r>
-    </w:p>
-    <w:p/>
-    <w:p>
-      <w:pPr>
-        <w:pStyle w:val="ListParagraph"/>
-        <w:numPr>
-          <w:ilvl w:val="0"/>
-          <w:numId w:val="4"/>
-        </w:numPr>
-      </w:pPr>
-      <w:r>
-        <w:t xml:space="preserve">For at søge efter et produkt, skal man trykke på ”Søg efter produkt”, der er en knap der ligger i hovedmenuen. </w:t>
-      </w:r>
-    </w:p>
-    <w:p>
-      <w:pPr>
-        <w:pStyle w:val="ListParagraph"/>
-        <w:numPr>
-          <w:ilvl w:val="0"/>
-          <w:numId w:val="4"/>
-        </w:numPr>
-      </w:pPr>
-      <w:r>
-        <w:t>Når den er trykket ændres indholdsområdet til søg efter produkt indhold, som er step nr. 2.</w:t>
-      </w:r>
-    </w:p>
-    <w:p>
-      <w:pPr>
-        <w:pStyle w:val="ListParagraph"/>
-        <w:numPr>
-          <w:ilvl w:val="0"/>
-          <w:numId w:val="4"/>
-        </w:numPr>
-      </w:pPr>
-      <w:r>
-        <w:t xml:space="preserve"> I områdes produkt skal man indtaste det produkt, man vil se hvilke forretninger man kan købe varen. </w:t>
-      </w:r>
-    </w:p>
-    <w:p>
-      <w:pPr>
-        <w:pStyle w:val="ListParagraph"/>
-        <w:numPr>
-          <w:ilvl w:val="0"/>
-          <w:numId w:val="4"/>
-        </w:numPr>
-      </w:pPr>
-      <w:r>
-        <w:t>Tryk på søg for at s</w:t>
-      </w:r>
-      <w:r>
-        <w:t>øge efter det indtastet produkt, fra punkt 3.</w:t>
-      </w:r>
-    </w:p>
-    <w:p>
-      <w:pPr>
-        <w:pStyle w:val="ListParagraph"/>
-        <w:numPr>
-          <w:ilvl w:val="0"/>
-          <w:numId w:val="4"/>
-        </w:numPr>
-      </w:pPr>
-      <w:r>
-        <w:t>Her vil forretningerne som sælger produktet blive vist, samt hvad det koster i hver forretning.</w:t>
-      </w:r>
-    </w:p>
-    <w:p>
-      <w:pPr>
-        <w:pStyle w:val="ListParagraph"/>
-        <w:numPr>
-          <w:ilvl w:val="1"/>
-          <w:numId w:val="4"/>
-        </w:numPr>
-      </w:pPr>
-      <w:r>
-        <w:t>Hvis produktet ikke findes, kommer der frem på skærmen at produktet ikke findes, og punkt 5 bliver tom.</w:t>
-      </w:r>
-      <w:r>
-        <w:br/>
-      </w:r>
-    </w:p>
-    <w:p>
-      <w:pPr>
-        <w:pStyle w:val="Heading5"/>
-      </w:pPr>
-      <w:r>
-        <w:lastRenderedPageBreak/>
-        <w:t>Tilføj produkter til indkøbslisten</w:t>
-      </w:r>
-    </w:p>
-    <w:p>
-      <w:r>
-        <w:t>Funktionaliteten tilføj produkter til indkøbslisten</w:t>
-      </w:r>
-      <w:r>
-        <w:t xml:space="preserve">, </w:t>
-      </w:r>
-      <w:r>
-        <w:t>tilføjer produkter til indkøbslisten</w:t>
-      </w:r>
-      <w:r>
-        <w:t xml:space="preserve">. </w:t>
+        <w:t>: Login</w:t>
+      </w:r>
+    </w:p>
+    <w:p>
+      <w:pPr>
+        <w:pStyle w:val="ListParagraph"/>
+        <w:numPr>
+          <w:ilvl w:val="0"/>
+          <w:numId w:val="16"/>
+        </w:numPr>
+        <w:rPr>
+          <w:b/>
+        </w:rPr>
+      </w:pPr>
+      <w:r>
+        <w:rPr>
+          <w:b/>
+        </w:rPr>
+        <w:t>Programmets navn</w:t>
+      </w:r>
+      <w:r>
+        <w:rPr>
+          <w:b/>
+        </w:rPr>
+        <w:t xml:space="preserve">: </w:t>
+      </w:r>
+      <w:r>
+        <w:t>Viser programmets navn.</w:t>
+      </w:r>
+    </w:p>
+    <w:p>
+      <w:pPr>
+        <w:pStyle w:val="ListParagraph"/>
+        <w:numPr>
+          <w:ilvl w:val="0"/>
+          <w:numId w:val="16"/>
+        </w:numPr>
+        <w:rPr>
+          <w:b/>
+        </w:rPr>
+      </w:pPr>
+      <w:r>
+        <w:rPr>
+          <w:b/>
+        </w:rPr>
+        <w:t>Bruger af systemet:</w:t>
+      </w:r>
+      <w:r>
+        <w:t xml:space="preserve"> Viser hvilken side der vises.</w:t>
+      </w:r>
+    </w:p>
+    <w:p>
+      <w:pPr>
+        <w:pStyle w:val="ListParagraph"/>
+        <w:numPr>
+          <w:ilvl w:val="0"/>
+          <w:numId w:val="16"/>
+        </w:numPr>
+        <w:rPr>
+          <w:b/>
+        </w:rPr>
+      </w:pPr>
+      <w:r>
+        <w:rPr>
+          <w:b/>
+        </w:rPr>
+        <w:t xml:space="preserve">Brugernavn: </w:t>
+      </w:r>
+      <w:r>
+        <w:t>Brugernavn felt.</w:t>
+      </w:r>
+    </w:p>
+    <w:p>
+      <w:pPr>
+        <w:pStyle w:val="ListParagraph"/>
+        <w:numPr>
+          <w:ilvl w:val="0"/>
+          <w:numId w:val="16"/>
+        </w:numPr>
+      </w:pPr>
+      <w:r>
+        <w:rPr>
+          <w:b/>
+        </w:rPr>
+        <w:t xml:space="preserve">Kodeord: </w:t>
+      </w:r>
+      <w:r>
+        <w:t xml:space="preserve">Her skal koden der hører sammen med brugernavnet indtastes </w:t>
+      </w:r>
+    </w:p>
+    <w:p>
+      <w:pPr>
+        <w:pStyle w:val="Heading4"/>
+      </w:pPr>
+      <w:r>
+        <w:t>Administrator</w:t>
       </w:r>
     </w:p>
     <w:p>
@@ -496,10 +497,10 @@
           <w:lang w:eastAsia="da-DK"/>
         </w:rPr>
         <w:drawing>
-          <wp:inline distT="0" distB="0" distL="0" distR="0" wp14:anchorId="04B92AC4" wp14:editId="4EAA5AE6">
-            <wp:extent cx="4399472" cy="5232100"/>
-            <wp:effectExtent l="0" t="0" r="1270" b="6985"/>
-            <wp:docPr id="5" name="Picture 5"/>
+          <wp:inline distT="0" distB="0" distL="0" distR="0" wp14:anchorId="2CDE49E6" wp14:editId="66C5B4E6">
+            <wp:extent cx="5710202" cy="2786332"/>
+            <wp:effectExtent l="0" t="0" r="5080" b="0"/>
+            <wp:docPr id="14" name="Picture 14"/>
             <wp:cNvGraphicFramePr>
               <a:graphicFrameLocks xmlns:a="http://schemas.openxmlformats.org/drawingml/2006/main" noChangeAspect="1"/>
             </wp:cNvGraphicFramePr>
@@ -507,7 +508,7 @@
               <a:graphicData uri="http://schemas.openxmlformats.org/drawingml/2006/picture">
                 <pic:pic xmlns:pic="http://schemas.openxmlformats.org/drawingml/2006/picture">
                   <pic:nvPicPr>
-                    <pic:cNvPr id="0" name="Picture 4"/>
+                    <pic:cNvPr id="0" name="Picture 12"/>
                     <pic:cNvPicPr>
                       <a:picLocks noChangeAspect="1" noChangeArrowheads="1"/>
                     </pic:cNvPicPr>
@@ -528,7 +529,7 @@
                   <pic:spPr bwMode="auto">
                     <a:xfrm>
                       <a:off x="0" y="0"/>
-                      <a:ext cx="4416739" cy="5252635"/>
+                      <a:ext cx="5740602" cy="2801166"/>
                     </a:xfrm>
                     <a:prstGeom prst="rect">
                       <a:avLst/>
@@ -549,6 +550,7 @@
       <w:pPr>
         <w:pStyle w:val="Caption"/>
       </w:pPr>
+      <w:bookmarkStart w:id="0" w:name="_Ref451609935"/>
       <w:r>
         <w:t xml:space="preserve">Figur </w:t>
       </w:r>
@@ -570,6 +572,818 @@
       <w:r>
         <w:fldChar w:fldCharType="end"/>
       </w:r>
+      <w:bookmarkEnd w:id="0"/>
+      <w:r>
+        <w:t>:</w:t>
+      </w:r>
+      <w:r>
+        <w:t xml:space="preserve"> </w:t>
+      </w:r>
+      <w:r>
+        <w:t>Administrator opbygning</w:t>
+      </w:r>
+    </w:p>
+    <w:p/>
+    <w:p>
+      <w:r>
+        <w:lastRenderedPageBreak/>
+        <w:t xml:space="preserve">Der tages udgangspunkt i </w:t>
+      </w:r>
+      <w:r>
+        <w:fldChar w:fldCharType="begin"/>
+      </w:r>
+      <w:r>
+        <w:instrText xml:space="preserve"> REF _Ref451609935 \h </w:instrText>
+      </w:r>
+      <w:r>
+        <w:fldChar w:fldCharType="separate"/>
+      </w:r>
+      <w:r>
+        <w:t xml:space="preserve">Figur </w:t>
+      </w:r>
+      <w:r>
+        <w:rPr>
+          <w:noProof/>
+        </w:rPr>
+        <w:t>3</w:t>
+      </w:r>
+      <w:r>
+        <w:fldChar w:fldCharType="end"/>
+      </w:r>
+      <w:r>
+        <w:t>.</w:t>
+      </w:r>
+    </w:p>
+    <w:p>
+      <w:pPr>
+        <w:pStyle w:val="ListParagraph"/>
+        <w:numPr>
+          <w:ilvl w:val="0"/>
+          <w:numId w:val="17"/>
+        </w:numPr>
+        <w:rPr>
+          <w:b/>
+        </w:rPr>
+      </w:pPr>
+      <w:r>
+        <w:rPr>
+          <w:b/>
+        </w:rPr>
+        <w:t>Programmets navn</w:t>
+      </w:r>
+      <w:r>
+        <w:rPr>
+          <w:b/>
+        </w:rPr>
+        <w:t xml:space="preserve">: </w:t>
+      </w:r>
+      <w:r>
+        <w:t>Viser programmets navn.</w:t>
+      </w:r>
+    </w:p>
+    <w:p>
+      <w:pPr>
+        <w:pStyle w:val="ListParagraph"/>
+        <w:numPr>
+          <w:ilvl w:val="0"/>
+          <w:numId w:val="17"/>
+        </w:numPr>
+        <w:rPr>
+          <w:b/>
+        </w:rPr>
+      </w:pPr>
+      <w:r>
+        <w:rPr>
+          <w:b/>
+        </w:rPr>
+        <w:t>Bruger af systemet:</w:t>
+      </w:r>
+      <w:r>
+        <w:t xml:space="preserve"> Viser hvem der bruger programmet.</w:t>
+      </w:r>
+    </w:p>
+    <w:p>
+      <w:pPr>
+        <w:pStyle w:val="ListParagraph"/>
+        <w:numPr>
+          <w:ilvl w:val="0"/>
+          <w:numId w:val="17"/>
+        </w:numPr>
+        <w:rPr>
+          <w:b/>
+        </w:rPr>
+      </w:pPr>
+      <w:r>
+        <w:rPr>
+          <w:b/>
+        </w:rPr>
+        <w:t>Vist side:</w:t>
+      </w:r>
+      <w:r>
+        <w:t xml:space="preserve"> Viser hvilken side der er vist.</w:t>
+      </w:r>
+    </w:p>
+    <w:p>
+      <w:pPr>
+        <w:pStyle w:val="ListParagraph"/>
+        <w:numPr>
+          <w:ilvl w:val="0"/>
+          <w:numId w:val="2"/>
+        </w:numPr>
+        <w:rPr>
+          <w:b/>
+        </w:rPr>
+      </w:pPr>
+      <w:r>
+        <w:t>Klik på et menu punkt for at få den ændret.</w:t>
+      </w:r>
+    </w:p>
+    <w:p>
+      <w:pPr>
+        <w:pStyle w:val="ListParagraph"/>
+        <w:numPr>
+          <w:ilvl w:val="0"/>
+          <w:numId w:val="17"/>
+        </w:numPr>
+        <w:rPr>
+          <w:b/>
+        </w:rPr>
+      </w:pPr>
+      <w:r>
+        <w:rPr>
+          <w:b/>
+        </w:rPr>
+        <w:t xml:space="preserve">Hovedmenu: </w:t>
+      </w:r>
+      <w:r>
+        <w:t xml:space="preserve">Denne menu svare til programmets hovedmenu. Opbygningen i Hovedmenuen er identisk gennem alle 3 applikationer  </w:t>
+      </w:r>
+    </w:p>
+    <w:p>
+      <w:pPr>
+        <w:pStyle w:val="ListParagraph"/>
+        <w:numPr>
+          <w:ilvl w:val="0"/>
+          <w:numId w:val="17"/>
+        </w:numPr>
+        <w:rPr>
+          <w:b/>
+        </w:rPr>
+      </w:pPr>
+      <w:r>
+        <w:rPr>
+          <w:b/>
+        </w:rPr>
+        <w:t xml:space="preserve">Indholdsområde: </w:t>
+      </w:r>
+      <w:r>
+        <w:t>Indholdet af hovedmenuen, der vises her, svarer til det valgte hovedmenus indhold.</w:t>
+      </w:r>
+    </w:p>
+    <w:p>
+      <w:pPr>
+        <w:pStyle w:val="ListParagraph"/>
+        <w:numPr>
+          <w:ilvl w:val="0"/>
+          <w:numId w:val="2"/>
+        </w:numPr>
+        <w:rPr>
+          <w:b/>
+        </w:rPr>
+      </w:pPr>
+      <w:r>
+        <w:t>Klik på et menu punkt for at få den ændret.</w:t>
+      </w:r>
+    </w:p>
+    <w:p>
+      <w:pPr>
+        <w:rPr>
+          <w:b/>
+        </w:rPr>
+      </w:pPr>
+    </w:p>
+    <w:p>
+      <w:pPr>
+        <w:pStyle w:val="Heading4"/>
+      </w:pPr>
+      <w:r>
+        <w:t xml:space="preserve">Forretningsmanager </w:t>
+      </w:r>
+    </w:p>
+    <w:p>
+      <w:pPr>
+        <w:keepNext/>
+      </w:pPr>
+      <w:r>
+        <w:rPr>
+          <w:noProof/>
+          <w:lang w:eastAsia="da-DK"/>
+        </w:rPr>
+        <w:drawing>
+          <wp:inline distT="0" distB="0" distL="0" distR="0" wp14:anchorId="5CF848DD" wp14:editId="3C103DCC">
+            <wp:extent cx="6116320" cy="2959100"/>
+            <wp:effectExtent l="0" t="0" r="0" b="0"/>
+            <wp:docPr id="19" name="Picture 19"/>
+            <wp:cNvGraphicFramePr>
+              <a:graphicFrameLocks xmlns:a="http://schemas.openxmlformats.org/drawingml/2006/main" noChangeAspect="1"/>
+            </wp:cNvGraphicFramePr>
+            <a:graphic xmlns:a="http://schemas.openxmlformats.org/drawingml/2006/main">
+              <a:graphicData uri="http://schemas.openxmlformats.org/drawingml/2006/picture">
+                <pic:pic xmlns:pic="http://schemas.openxmlformats.org/drawingml/2006/picture">
+                  <pic:nvPicPr>
+                    <pic:cNvPr id="0" name="Picture 16"/>
+                    <pic:cNvPicPr>
+                      <a:picLocks noChangeAspect="1" noChangeArrowheads="1"/>
+                    </pic:cNvPicPr>
+                  </pic:nvPicPr>
+                  <pic:blipFill>
+                    <a:blip r:embed="rId9">
+                      <a:extLst>
+                        <a:ext uri="{28A0092B-C50C-407E-A947-70E740481C1C}">
+                          <a14:useLocalDpi xmlns:a14="http://schemas.microsoft.com/office/drawing/2010/main" val="0"/>
+                        </a:ext>
+                      </a:extLst>
+                    </a:blip>
+                    <a:srcRect/>
+                    <a:stretch>
+                      <a:fillRect/>
+                    </a:stretch>
+                  </pic:blipFill>
+                  <pic:spPr bwMode="auto">
+                    <a:xfrm>
+                      <a:off x="0" y="0"/>
+                      <a:ext cx="6116320" cy="2959100"/>
+                    </a:xfrm>
+                    <a:prstGeom prst="rect">
+                      <a:avLst/>
+                    </a:prstGeom>
+                    <a:noFill/>
+                    <a:ln>
+                      <a:noFill/>
+                    </a:ln>
+                  </pic:spPr>
+                </pic:pic>
+              </a:graphicData>
+            </a:graphic>
+          </wp:inline>
+        </w:drawing>
+      </w:r>
+    </w:p>
+    <w:p>
+      <w:pPr>
+        <w:pStyle w:val="Caption"/>
+      </w:pPr>
+      <w:bookmarkStart w:id="1" w:name="_Ref451611013"/>
+      <w:r>
+        <w:t xml:space="preserve">Figur </w:t>
+      </w:r>
+      <w:r>
+        <w:fldChar w:fldCharType="begin"/>
+      </w:r>
+      <w:r>
+        <w:instrText xml:space="preserve"> SEQ Figur \* ARABIC </w:instrText>
+      </w:r>
+      <w:r>
+        <w:fldChar w:fldCharType="separate"/>
+      </w:r>
+      <w:r>
+        <w:rPr>
+          <w:noProof/>
+        </w:rPr>
+        <w:t>4</w:t>
+      </w:r>
+      <w:r>
+        <w:fldChar w:fldCharType="end"/>
+      </w:r>
+      <w:bookmarkEnd w:id="1"/>
+      <w:r>
+        <w:t>: Forretningsmanager opsætning</w:t>
+      </w:r>
+    </w:p>
+    <w:p>
+      <w:pPr>
+        <w:pStyle w:val="ListParagraph"/>
+        <w:numPr>
+          <w:ilvl w:val="0"/>
+          <w:numId w:val="20"/>
+        </w:numPr>
+        <w:rPr>
+          <w:b/>
+        </w:rPr>
+      </w:pPr>
+      <w:r>
+        <w:rPr>
+          <w:b/>
+        </w:rPr>
+        <w:t>Programmets navn</w:t>
+      </w:r>
+      <w:r>
+        <w:rPr>
+          <w:b/>
+        </w:rPr>
+        <w:t xml:space="preserve">: </w:t>
+      </w:r>
+      <w:r>
+        <w:t>Viser programmets navn.</w:t>
+      </w:r>
+    </w:p>
+    <w:p>
+      <w:pPr>
+        <w:pStyle w:val="ListParagraph"/>
+        <w:numPr>
+          <w:ilvl w:val="0"/>
+          <w:numId w:val="20"/>
+        </w:numPr>
+        <w:rPr>
+          <w:b/>
+        </w:rPr>
+      </w:pPr>
+      <w:r>
+        <w:rPr>
+          <w:b/>
+        </w:rPr>
+        <w:t>Bruger af systemet:</w:t>
+      </w:r>
+      <w:r>
+        <w:t xml:space="preserve"> Viser hvem der bruger programmet.</w:t>
+      </w:r>
+    </w:p>
+    <w:p>
+      <w:pPr>
+        <w:pStyle w:val="ListParagraph"/>
+        <w:numPr>
+          <w:ilvl w:val="1"/>
+          <w:numId w:val="20"/>
+        </w:numPr>
+        <w:rPr>
+          <w:b/>
+        </w:rPr>
+      </w:pPr>
+      <w:r>
+        <w:t xml:space="preserve">Den ændre sig efter hvem der er logget ind som, på </w:t>
+      </w:r>
+      <w:r>
+        <w:fldChar w:fldCharType="begin"/>
+      </w:r>
+      <w:r>
+        <w:instrText xml:space="preserve"> REF _Ref451611013 \h </w:instrText>
+      </w:r>
+      <w:r>
+        <w:fldChar w:fldCharType="separate"/>
+      </w:r>
+      <w:r>
+        <w:t xml:space="preserve">Figur </w:t>
+      </w:r>
+      <w:r>
+        <w:rPr>
+          <w:noProof/>
+        </w:rPr>
+        <w:t>4</w:t>
+      </w:r>
+      <w:r>
+        <w:fldChar w:fldCharType="end"/>
+      </w:r>
+      <w:r>
+        <w:t xml:space="preserve"> er der logget ind som forretning.</w:t>
+      </w:r>
+    </w:p>
+    <w:p>
+      <w:pPr>
+        <w:pStyle w:val="ListParagraph"/>
+        <w:numPr>
+          <w:ilvl w:val="0"/>
+          <w:numId w:val="20"/>
+        </w:numPr>
+        <w:rPr>
+          <w:b/>
+        </w:rPr>
+      </w:pPr>
+      <w:r>
+        <w:rPr>
+          <w:b/>
+        </w:rPr>
+        <w:t>Vist side:</w:t>
+      </w:r>
+      <w:r>
+        <w:t xml:space="preserve"> Viser hvilken side der er vist.</w:t>
+      </w:r>
+    </w:p>
+    <w:p>
+      <w:pPr>
+        <w:pStyle w:val="ListParagraph"/>
+        <w:numPr>
+          <w:ilvl w:val="0"/>
+          <w:numId w:val="2"/>
+        </w:numPr>
+        <w:rPr>
+          <w:b/>
+        </w:rPr>
+      </w:pPr>
+      <w:r>
+        <w:t>Klik på et menu punkt for at få den ændret.</w:t>
+      </w:r>
+    </w:p>
+    <w:p>
+      <w:pPr>
+        <w:pStyle w:val="ListParagraph"/>
+        <w:numPr>
+          <w:ilvl w:val="0"/>
+          <w:numId w:val="20"/>
+        </w:numPr>
+        <w:rPr>
+          <w:b/>
+        </w:rPr>
+      </w:pPr>
+      <w:r>
+        <w:rPr>
+          <w:b/>
+        </w:rPr>
+        <w:t xml:space="preserve">Hovedmenu: </w:t>
+      </w:r>
+      <w:r>
+        <w:t xml:space="preserve">Denne menu svare til programmets hovedmenu. Opbygningen i Hovedmenuen er identisk gennem alle 3 applikationer  </w:t>
+      </w:r>
+    </w:p>
+    <w:p>
+      <w:pPr>
+        <w:pStyle w:val="ListParagraph"/>
+        <w:numPr>
+          <w:ilvl w:val="0"/>
+          <w:numId w:val="20"/>
+        </w:numPr>
+        <w:rPr>
+          <w:b/>
+        </w:rPr>
+      </w:pPr>
+      <w:r>
+        <w:rPr>
+          <w:b/>
+        </w:rPr>
+        <w:t xml:space="preserve">Indholdsområde: </w:t>
+      </w:r>
+      <w:r>
+        <w:t>Indholdet af hovedmenuen, der vises her, svarer til det valgte hovedmenus indhold.</w:t>
+      </w:r>
+    </w:p>
+    <w:p>
+      <w:pPr>
+        <w:pStyle w:val="ListParagraph"/>
+        <w:numPr>
+          <w:ilvl w:val="0"/>
+          <w:numId w:val="2"/>
+        </w:numPr>
+        <w:rPr>
+          <w:b/>
+        </w:rPr>
+      </w:pPr>
+      <w:r>
+        <w:t>Klik på et menu punkt for at få den ændret.</w:t>
+      </w:r>
+    </w:p>
+    <w:p>
+      <w:pPr>
+        <w:rPr>
+          <w:b/>
+        </w:rPr>
+      </w:pPr>
+    </w:p>
+    <w:p/>
+    <w:p>
+      <w:pPr>
+        <w:pStyle w:val="Heading2"/>
+      </w:pPr>
+      <w:r>
+        <w:lastRenderedPageBreak/>
+        <w:t>Funktionaliter</w:t>
+      </w:r>
+    </w:p>
+    <w:p>
+      <w:r>
+        <w:t xml:space="preserve">I dette afsnit vil der blive gennemgået de forskellige funktionaliteter, man har som de forskellige brugere. </w:t>
+      </w:r>
+      <w:r>
+        <w:t>Her vil blive vist hvordan programmet er beregnet til at blive brugt.</w:t>
+      </w:r>
+    </w:p>
+    <w:p>
+      <w:pPr>
+        <w:pStyle w:val="Heading3"/>
+      </w:pPr>
+      <w:r>
+        <w:t>Forbruger</w:t>
+      </w:r>
+    </w:p>
+    <w:p>
+      <w:r>
+        <w:t>Har vil der blive vist de grundlæggende funktioner man har som forbruger.</w:t>
+      </w:r>
+    </w:p>
+    <w:p>
+      <w:pPr>
+        <w:pStyle w:val="Heading4"/>
+      </w:pPr>
+      <w:r>
+        <w:t>Søg efter produkt</w:t>
+      </w:r>
+    </w:p>
+    <w:p>
+      <w:r>
+        <w:t>Fu</w:t>
+      </w:r>
+      <w:r>
+        <w:t>nktionaliteten søg efter produkt</w:t>
+      </w:r>
+      <w:r>
+        <w:t>,</w:t>
+      </w:r>
+      <w:r>
+        <w:t xml:space="preserve"> viser</w:t>
+      </w:r>
+      <w:r>
+        <w:t xml:space="preserve"> hvor en enkelt vare kan købes henne og hvad prisen er. </w:t>
+      </w:r>
+    </w:p>
+    <w:p>
+      <w:pPr>
+        <w:keepNext/>
+      </w:pPr>
+      <w:r>
+        <w:rPr>
+          <w:noProof/>
+          <w:lang w:eastAsia="da-DK"/>
+        </w:rPr>
+        <w:drawing>
+          <wp:inline distT="0" distB="0" distL="0" distR="0">
+            <wp:extent cx="5394960" cy="3200400"/>
+            <wp:effectExtent l="0" t="0" r="0" b="0"/>
+            <wp:docPr id="17" name="Picture 17"/>
+            <wp:cNvGraphicFramePr>
+              <a:graphicFrameLocks xmlns:a="http://schemas.openxmlformats.org/drawingml/2006/main" noChangeAspect="1"/>
+            </wp:cNvGraphicFramePr>
+            <a:graphic xmlns:a="http://schemas.openxmlformats.org/drawingml/2006/main">
+              <a:graphicData uri="http://schemas.openxmlformats.org/drawingml/2006/picture">
+                <pic:pic xmlns:pic="http://schemas.openxmlformats.org/drawingml/2006/picture">
+                  <pic:nvPicPr>
+                    <pic:cNvPr id="0" name="Picture 4"/>
+                    <pic:cNvPicPr>
+                      <a:picLocks noChangeAspect="1" noChangeArrowheads="1"/>
+                    </pic:cNvPicPr>
+                  </pic:nvPicPr>
+                  <pic:blipFill>
+                    <a:blip r:embed="rId10">
+                      <a:extLst>
+                        <a:ext uri="{28A0092B-C50C-407E-A947-70E740481C1C}">
+                          <a14:useLocalDpi xmlns:a14="http://schemas.microsoft.com/office/drawing/2010/main" val="0"/>
+                        </a:ext>
+                      </a:extLst>
+                    </a:blip>
+                    <a:srcRect/>
+                    <a:stretch>
+                      <a:fillRect/>
+                    </a:stretch>
+                  </pic:blipFill>
+                  <pic:spPr bwMode="auto">
+                    <a:xfrm>
+                      <a:off x="0" y="0"/>
+                      <a:ext cx="5394960" cy="3200400"/>
+                    </a:xfrm>
+                    <a:prstGeom prst="rect">
+                      <a:avLst/>
+                    </a:prstGeom>
+                    <a:noFill/>
+                    <a:ln>
+                      <a:noFill/>
+                    </a:ln>
+                  </pic:spPr>
+                </pic:pic>
+              </a:graphicData>
+            </a:graphic>
+          </wp:inline>
+        </w:drawing>
+      </w:r>
+    </w:p>
+    <w:p>
+      <w:pPr>
+        <w:pStyle w:val="Caption"/>
+      </w:pPr>
+      <w:r>
+        <w:t xml:space="preserve">Figur </w:t>
+      </w:r>
+      <w:fldSimple w:instr=" SEQ Figur \* ARABIC ">
+        <w:r>
+          <w:rPr>
+            <w:noProof/>
+          </w:rPr>
+          <w:t>5</w:t>
+        </w:r>
+      </w:fldSimple>
+      <w:r>
+        <w:t>: Søg efter Produkt</w:t>
+      </w:r>
+    </w:p>
+    <w:p>
+      <w:pPr>
+        <w:pStyle w:val="ListParagraph"/>
+        <w:numPr>
+          <w:ilvl w:val="0"/>
+          <w:numId w:val="4"/>
+        </w:numPr>
+      </w:pPr>
+      <w:r>
+        <w:t xml:space="preserve">For at søge efter et produkt, skal man trykke på ”Søg efter produkt”, der er en knap der ligger i hovedmenuen. </w:t>
+      </w:r>
+    </w:p>
+    <w:p>
+      <w:pPr>
+        <w:pStyle w:val="ListParagraph"/>
+        <w:numPr>
+          <w:ilvl w:val="0"/>
+          <w:numId w:val="4"/>
+        </w:numPr>
+      </w:pPr>
+      <w:r>
+        <w:t xml:space="preserve"> I områdes produkt skal man indtaste det produkt, man vil se hvilke forretninger</w:t>
+      </w:r>
+      <w:r>
+        <w:t>, man kan købe produktet og hvad det koster</w:t>
+      </w:r>
+      <w:r>
+        <w:t xml:space="preserve">. </w:t>
+      </w:r>
+    </w:p>
+    <w:p>
+      <w:pPr>
+        <w:pStyle w:val="ListParagraph"/>
+        <w:numPr>
+          <w:ilvl w:val="0"/>
+          <w:numId w:val="4"/>
+        </w:numPr>
+      </w:pPr>
+      <w:r>
+        <w:t>Tryk på søg for at s</w:t>
+      </w:r>
+      <w:r>
+        <w:t>øge efter d</w:t>
+      </w:r>
+      <w:r>
+        <w:t>et indtastet produkt</w:t>
+      </w:r>
+      <w:r>
+        <w:t>.</w:t>
+      </w:r>
+    </w:p>
+    <w:p>
+      <w:pPr>
+        <w:pStyle w:val="ListParagraph"/>
+        <w:numPr>
+          <w:ilvl w:val="0"/>
+          <w:numId w:val="4"/>
+        </w:numPr>
+      </w:pPr>
+      <w:r>
+        <w:t>Her vil forretningerne som sælger produktet blive vist, samt hvad det koster i hver forretning.</w:t>
+      </w:r>
+    </w:p>
+    <w:p>
+      <w:pPr>
+        <w:pStyle w:val="ListParagraph"/>
+        <w:numPr>
+          <w:ilvl w:val="1"/>
+          <w:numId w:val="4"/>
+        </w:numPr>
+      </w:pPr>
+      <w:r>
+        <w:t xml:space="preserve">Hvis produktet ikke findes, kommer der frem på skærmen at produktet ikke findes, og punkt </w:t>
+      </w:r>
+      <w:r>
+        <w:t>4</w:t>
+      </w:r>
+      <w:r>
+        <w:t xml:space="preserve"> bliver tom.</w:t>
+      </w:r>
+      <w:r>
+        <w:br/>
+      </w:r>
+    </w:p>
+    <w:p>
+      <w:pPr>
+        <w:rPr>
+          <w:rFonts w:asciiTheme="majorHAnsi" w:eastAsiaTheme="majorEastAsia" w:hAnsiTheme="majorHAnsi" w:cstheme="majorBidi"/>
+          <w:i/>
+          <w:iCs/>
+          <w:color w:val="2E74B5" w:themeColor="accent1" w:themeShade="BF"/>
+        </w:rPr>
+      </w:pPr>
+      <w:r>
+        <w:br w:type="page"/>
+      </w:r>
+    </w:p>
+    <w:p>
+      <w:pPr>
+        <w:pStyle w:val="Heading4"/>
+      </w:pPr>
+      <w:r>
+        <w:lastRenderedPageBreak/>
+        <w:t>Tilføj produkt</w:t>
+      </w:r>
+      <w:r>
+        <w:t xml:space="preserve"> til indkøbslisten</w:t>
+      </w:r>
+    </w:p>
+    <w:p>
+      <w:r>
+        <w:t>Funktionaliteten tilføj produkt</w:t>
+      </w:r>
+      <w:r>
+        <w:t xml:space="preserve"> til indkøbslisten</w:t>
+      </w:r>
+      <w:r>
+        <w:t xml:space="preserve">, </w:t>
+      </w:r>
+      <w:r>
+        <w:t>tilføjer et produkt</w:t>
+      </w:r>
+      <w:r>
+        <w:t xml:space="preserve"> til indkøbslisten</w:t>
+      </w:r>
+      <w:r>
+        <w:t xml:space="preserve">. </w:t>
+      </w:r>
+    </w:p>
+    <w:p>
+      <w:pPr>
+        <w:keepNext/>
+      </w:pPr>
+      <w:r>
+        <w:rPr>
+          <w:noProof/>
+          <w:lang w:eastAsia="da-DK"/>
+        </w:rPr>
+        <w:drawing>
+          <wp:inline distT="0" distB="0" distL="0" distR="0">
+            <wp:extent cx="5114290" cy="3540760"/>
+            <wp:effectExtent l="0" t="0" r="0" b="2540"/>
+            <wp:docPr id="20" name="Picture 20"/>
+            <wp:cNvGraphicFramePr>
+              <a:graphicFrameLocks xmlns:a="http://schemas.openxmlformats.org/drawingml/2006/main" noChangeAspect="1"/>
+            </wp:cNvGraphicFramePr>
+            <a:graphic xmlns:a="http://schemas.openxmlformats.org/drawingml/2006/main">
+              <a:graphicData uri="http://schemas.openxmlformats.org/drawingml/2006/picture">
+                <pic:pic xmlns:pic="http://schemas.openxmlformats.org/drawingml/2006/picture">
+                  <pic:nvPicPr>
+                    <pic:cNvPr id="0" name="Picture 5"/>
+                    <pic:cNvPicPr>
+                      <a:picLocks noChangeAspect="1" noChangeArrowheads="1"/>
+                    </pic:cNvPicPr>
+                  </pic:nvPicPr>
+                  <pic:blipFill>
+                    <a:blip r:embed="rId11">
+                      <a:extLst>
+                        <a:ext uri="{28A0092B-C50C-407E-A947-70E740481C1C}">
+                          <a14:useLocalDpi xmlns:a14="http://schemas.microsoft.com/office/drawing/2010/main" val="0"/>
+                        </a:ext>
+                      </a:extLst>
+                    </a:blip>
+                    <a:srcRect/>
+                    <a:stretch>
+                      <a:fillRect/>
+                    </a:stretch>
+                  </pic:blipFill>
+                  <pic:spPr bwMode="auto">
+                    <a:xfrm>
+                      <a:off x="0" y="0"/>
+                      <a:ext cx="5114290" cy="3540760"/>
+                    </a:xfrm>
+                    <a:prstGeom prst="rect">
+                      <a:avLst/>
+                    </a:prstGeom>
+                    <a:noFill/>
+                    <a:ln>
+                      <a:noFill/>
+                    </a:ln>
+                  </pic:spPr>
+                </pic:pic>
+              </a:graphicData>
+            </a:graphic>
+          </wp:inline>
+        </w:drawing>
+      </w:r>
+    </w:p>
+    <w:p>
+      <w:pPr>
+        <w:pStyle w:val="Caption"/>
+      </w:pPr>
+      <w:r>
+        <w:t xml:space="preserve">Figur </w:t>
+      </w:r>
+      <w:fldSimple w:instr=" SEQ Figur \* ARABIC ">
+        <w:r>
+          <w:rPr>
+            <w:noProof/>
+          </w:rPr>
+          <w:t>6</w:t>
+        </w:r>
+      </w:fldSimple>
       <w:r>
         <w:t>: Tilføj produkter til indkøbslisten</w:t>
       </w:r>
@@ -583,16 +1397,7 @@
         </w:numPr>
       </w:pPr>
       <w:r>
-        <w:t>For at tilføje et produkt til indkøbslisten</w:t>
-      </w:r>
-      <w:r>
-        <w:t>, skal man trykke på ”</w:t>
-      </w:r>
-      <w:r>
-        <w:t>Indkøbsliste</w:t>
-      </w:r>
-      <w:r>
-        <w:t xml:space="preserve">”, der er en knap der ligger i hovedmenuen. </w:t>
+        <w:t xml:space="preserve">For at tilføje et produkt til indkøbslisten, skal man trykke på ”Indkøbsliste”, der er en knap der ligger i hovedmenuen. </w:t>
       </w:r>
     </w:p>
     <w:p>
@@ -604,13 +1409,7 @@
         </w:numPr>
       </w:pPr>
       <w:r>
-        <w:t xml:space="preserve">Når den er trykket ændres indholdsområdet til </w:t>
-      </w:r>
-      <w:r>
-        <w:t>indkøbsliste</w:t>
-      </w:r>
-      <w:r>
-        <w:t xml:space="preserve"> indhold, som er step nr. 2.</w:t>
+        <w:t xml:space="preserve">I områdes produkt skal man indtaste det produkt, man vil tilføje til indkøbslisten. </w:t>
       </w:r>
     </w:p>
     <w:p>
@@ -622,13 +1421,25 @@
         </w:numPr>
       </w:pPr>
       <w:r>
-        <w:t xml:space="preserve"> I områdes produkt skal man indtaste det produkt, man vil</w:t>
-      </w:r>
-      <w:r>
-        <w:t xml:space="preserve"> tilføje til indkøbslisten</w:t>
-      </w:r>
-      <w:r>
-        <w:t xml:space="preserve">. </w:t>
+        <w:t xml:space="preserve">Tryk på </w:t>
+      </w:r>
+      <w:r>
+        <w:t>”Tilføj Til L</w:t>
+      </w:r>
+      <w:r>
+        <w:t>iste</w:t>
+      </w:r>
+      <w:r>
+        <w:t>”</w:t>
+      </w:r>
+      <w:r>
+        <w:t xml:space="preserve"> for at tilføje det indtastet produkt</w:t>
+      </w:r>
+      <w:r>
+        <w:t xml:space="preserve">et </w:t>
+      </w:r>
+      <w:r>
+        <w:t>til indkøbslisten.</w:t>
       </w:r>
     </w:p>
     <w:p>
@@ -640,37 +1451,7 @@
         </w:numPr>
       </w:pPr>
       <w:r>
-        <w:t>Tryk på Tilføj til liste</w:t>
-      </w:r>
-      <w:r>
-        <w:t xml:space="preserve"> for at </w:t>
-      </w:r>
-      <w:r>
-        <w:t>tilføje</w:t>
-      </w:r>
-      <w:r>
-        <w:t xml:space="preserve"> det indtastet produkt, fra punkt 3</w:t>
-      </w:r>
-      <w:r>
-        <w:t>, til indkøbslisten</w:t>
-      </w:r>
-      <w:r>
-        <w:t>.</w:t>
-      </w:r>
-    </w:p>
-    <w:p>
-      <w:pPr>
-        <w:pStyle w:val="ListParagraph"/>
-        <w:numPr>
-          <w:ilvl w:val="0"/>
-          <w:numId w:val="5"/>
-        </w:numPr>
-      </w:pPr>
-      <w:r>
-        <w:t xml:space="preserve">Her vil </w:t>
-      </w:r>
-      <w:r>
-        <w:t xml:space="preserve">alle vare som er blevet tilføjet til </w:t>
+        <w:t xml:space="preserve">Her vil alle vare som er blevet tilføjet til </w:t>
       </w:r>
       <w:r>
         <w:t xml:space="preserve">indkøbslisten blive vist, i den rækkefølge som de er blevet indsat. </w:t>
@@ -683,7 +1464,7 @@
     </w:p>
     <w:p>
       <w:pPr>
-        <w:pStyle w:val="Heading5"/>
+        <w:pStyle w:val="Heading4"/>
       </w:pPr>
       <w:r>
         <w:lastRenderedPageBreak/>
@@ -734,7 +1515,7 @@
                     </pic:cNvPicPr>
                   </pic:nvPicPr>
                   <pic:blipFill>
-                    <a:blip r:embed="rId9">
+                    <a:blip r:embed="rId12">
                       <a:extLst>
                         <a:ext uri="{28A0092B-C50C-407E-A947-70E740481C1C}">
                           <a14:useLocalDpi xmlns:a14="http://schemas.microsoft.com/office/drawing/2010/main" val="0"/>
@@ -770,29 +1551,71 @@
       <w:pPr>
         <w:pStyle w:val="Caption"/>
       </w:pPr>
+      <w:bookmarkStart w:id="2" w:name="_Ref451683095"/>
+      <w:bookmarkStart w:id="3" w:name="_Ref451683106"/>
       <w:r>
         <w:t xml:space="preserve">Figur </w:t>
       </w:r>
+      <w:fldSimple w:instr=" SEQ Figur \* ARABIC ">
+        <w:r>
+          <w:rPr>
+            <w:noProof/>
+          </w:rPr>
+          <w:t>7</w:t>
+        </w:r>
+      </w:fldSimple>
+      <w:bookmarkEnd w:id="3"/>
+      <w:r>
+        <w:t>: Ændre antal på produkt</w:t>
+      </w:r>
+      <w:bookmarkEnd w:id="2"/>
+    </w:p>
+    <w:p>
+      <w:pPr>
+        <w:pStyle w:val="ListParagraph"/>
+        <w:numPr>
+          <w:ilvl w:val="0"/>
+          <w:numId w:val="6"/>
+        </w:numPr>
+      </w:pPr>
+      <w:r>
+        <w:t xml:space="preserve">For at ændre antal af produkt i indkøbslisten, skal man trykke på ”Indkøbsliste”, der er en knap der ligger i hovedmenuen. </w:t>
+      </w:r>
+    </w:p>
+    <w:p>
+      <w:pPr>
+        <w:pStyle w:val="ListParagraph"/>
+        <w:numPr>
+          <w:ilvl w:val="0"/>
+          <w:numId w:val="6"/>
+        </w:numPr>
+      </w:pPr>
+      <w:r>
+        <w:t xml:space="preserve">Hvis der ligger et produkt i indkøbslisten, vil den se ud som på </w:t>
+      </w:r>
       <w:r>
         <w:fldChar w:fldCharType="begin"/>
       </w:r>
       <w:r>
-        <w:instrText xml:space="preserve"> SEQ Figur \* ARABIC </w:instrText>
+        <w:instrText xml:space="preserve"> REF _Ref451683106 \h </w:instrText>
       </w:r>
       <w:r>
         <w:fldChar w:fldCharType="separate"/>
       </w:r>
       <w:r>
+        <w:t xml:space="preserve">Figur </w:t>
+      </w:r>
+      <w:r>
         <w:rPr>
           <w:noProof/>
         </w:rPr>
-        <w:t>4</w:t>
+        <w:t>7</w:t>
       </w:r>
       <w:r>
         <w:fldChar w:fldCharType="end"/>
       </w:r>
       <w:r>
-        <w:t>: Ændre antal på produkt</w:t>
+        <w:t>, hvor der er tilføjet produkt.</w:t>
       </w:r>
     </w:p>
     <w:p>
@@ -804,10 +1627,19 @@
         </w:numPr>
       </w:pPr>
       <w:r>
-        <w:t>For at ændre antal af produkt i</w:t>
-      </w:r>
-      <w:r>
-        <w:t xml:space="preserve"> indkøbslisten, skal man trykke på ”Indkøbsliste”, der er en knap der ligger i hovedmenuen. </w:t>
+        <w:t xml:space="preserve">I indkøbslisten ligger produkterne, og der er et felt der hedder antal. Der er der nogle pile som kan trykkes på for at ændre antallet. </w:t>
+      </w:r>
+    </w:p>
+    <w:p>
+      <w:pPr>
+        <w:pStyle w:val="ListParagraph"/>
+        <w:numPr>
+          <w:ilvl w:val="0"/>
+          <w:numId w:val="10"/>
+        </w:numPr>
+      </w:pPr>
+      <w:r>
+        <w:t>Der kan også skrives i boksen.</w:t>
       </w:r>
     </w:p>
     <w:p>
@@ -819,51 +1651,6 @@
         </w:numPr>
       </w:pPr>
       <w:r>
-        <w:t>Når den er trykket ændres indholdsområdet til indkøbsliste indhold, som er step nr. 2.</w:t>
-      </w:r>
-    </w:p>
-    <w:p>
-      <w:pPr>
-        <w:pStyle w:val="ListParagraph"/>
-        <w:numPr>
-          <w:ilvl w:val="0"/>
-          <w:numId w:val="6"/>
-        </w:numPr>
-      </w:pPr>
-      <w:r>
-        <w:t>I</w:t>
-      </w:r>
-      <w:r>
-        <w:t xml:space="preserve"> </w:t>
-      </w:r>
-      <w:r>
-        <w:t>indkøbslisten ligger produkterne, og der er et felt der hedder antal. Der er der nogle pile som kan trykkes på for at ændre antallet.</w:t>
-      </w:r>
-      <w:r>
-        <w:t xml:space="preserve"> </w:t>
-      </w:r>
-    </w:p>
-    <w:p>
-      <w:pPr>
-        <w:pStyle w:val="ListParagraph"/>
-        <w:numPr>
-          <w:ilvl w:val="0"/>
-          <w:numId w:val="10"/>
-        </w:numPr>
-      </w:pPr>
-      <w:r>
-        <w:t>Der kan også skrives i boksen.</w:t>
-      </w:r>
-    </w:p>
-    <w:p>
-      <w:pPr>
-        <w:pStyle w:val="ListParagraph"/>
-        <w:numPr>
-          <w:ilvl w:val="0"/>
-          <w:numId w:val="6"/>
-        </w:numPr>
-      </w:pPr>
-      <w:r>
         <w:t>Der er blevet trykket på pil op fra punkt 3. og derfor er tallet talt op med en.</w:t>
       </w:r>
     </w:p>
@@ -874,7 +1661,7 @@
     </w:p>
     <w:p>
       <w:pPr>
-        <w:pStyle w:val="Heading5"/>
+        <w:pStyle w:val="Heading4"/>
       </w:pPr>
       <w:r>
         <w:lastRenderedPageBreak/>
@@ -883,19 +1670,7 @@
     </w:p>
     <w:p>
       <w:r>
-        <w:t xml:space="preserve">Funktionaliteten </w:t>
-      </w:r>
-      <w:r>
-        <w:t xml:space="preserve">fjern </w:t>
-      </w:r>
-      <w:r>
-        <w:t xml:space="preserve">produkt </w:t>
-      </w:r>
-      <w:r>
-        <w:t>fra</w:t>
-      </w:r>
-      <w:r>
-        <w:t xml:space="preserve"> indkøbslisten</w:t>
+        <w:t>Funktionaliteten fjern produkt fra indkøbslisten</w:t>
       </w:r>
       <w:r>
         <w:t xml:space="preserve"> kan to ting</w:t>
@@ -932,10 +1707,10 @@
           <w:lang w:eastAsia="da-DK"/>
         </w:rPr>
         <w:drawing>
-          <wp:inline distT="0" distB="0" distL="0" distR="0" wp14:anchorId="3F5E383A" wp14:editId="1C9FD965">
-            <wp:extent cx="6126480" cy="4663440"/>
-            <wp:effectExtent l="0" t="0" r="7620" b="3810"/>
-            <wp:docPr id="7" name="Picture 7"/>
+          <wp:inline distT="0" distB="0" distL="0" distR="0">
+            <wp:extent cx="5901055" cy="2434590"/>
+            <wp:effectExtent l="0" t="0" r="4445" b="3810"/>
+            <wp:docPr id="22" name="Picture 22"/>
             <wp:cNvGraphicFramePr>
               <a:graphicFrameLocks xmlns:a="http://schemas.openxmlformats.org/drawingml/2006/main" noChangeAspect="1"/>
             </wp:cNvGraphicFramePr>
@@ -949,7 +1724,7 @@
                     </pic:cNvPicPr>
                   </pic:nvPicPr>
                   <pic:blipFill>
-                    <a:blip r:embed="rId10">
+                    <a:blip r:embed="rId13">
                       <a:extLst>
                         <a:ext uri="{28A0092B-C50C-407E-A947-70E740481C1C}">
                           <a14:useLocalDpi xmlns:a14="http://schemas.microsoft.com/office/drawing/2010/main" val="0"/>
@@ -964,7 +1739,7 @@
                   <pic:spPr bwMode="auto">
                     <a:xfrm>
                       <a:off x="0" y="0"/>
-                      <a:ext cx="6126480" cy="4663440"/>
+                      <a:ext cx="5901055" cy="2434590"/>
                     </a:xfrm>
                     <a:prstGeom prst="rect">
                       <a:avLst/>
@@ -985,29 +1760,19 @@
       <w:pPr>
         <w:pStyle w:val="Caption"/>
       </w:pPr>
-      <w:bookmarkStart w:id="0" w:name="_Ref451604382"/>
+      <w:bookmarkStart w:id="4" w:name="_Ref451604382"/>
       <w:r>
         <w:t xml:space="preserve">Figur </w:t>
       </w:r>
-      <w:r>
-        <w:fldChar w:fldCharType="begin"/>
-      </w:r>
-      <w:r>
-        <w:instrText xml:space="preserve"> SEQ Figur \* ARABIC </w:instrText>
-      </w:r>
-      <w:r>
-        <w:fldChar w:fldCharType="separate"/>
-      </w:r>
-      <w:r>
-        <w:rPr>
-          <w:noProof/>
-        </w:rPr>
-        <w:t>5</w:t>
-      </w:r>
-      <w:r>
-        <w:fldChar w:fldCharType="end"/>
-      </w:r>
-      <w:bookmarkEnd w:id="0"/>
+      <w:fldSimple w:instr=" SEQ Figur \* ARABIC ">
+        <w:r>
+          <w:rPr>
+            <w:noProof/>
+          </w:rPr>
+          <w:t>8</w:t>
+        </w:r>
+      </w:fldSimple>
+      <w:bookmarkEnd w:id="4"/>
       <w:r>
         <w:t>: fjern produkt fra indkøbsliste</w:t>
       </w:r>
@@ -1021,10 +1786,7 @@
         </w:numPr>
       </w:pPr>
       <w:r>
-        <w:t>For at slette et produkt fra</w:t>
-      </w:r>
-      <w:r>
-        <w:t xml:space="preserve"> indkøbslisten, skal man trykke på ”Indkøbsliste”, der er en knap der ligger i hovedmenuen. </w:t>
+        <w:t xml:space="preserve">For at slette et produkt fra indkøbslisten, skal man trykke på ”Indkøbsliste”, der er en knap der ligger i hovedmenuen. </w:t>
       </w:r>
     </w:p>
     <w:p>
@@ -1036,25 +1798,7 @@
         </w:numPr>
       </w:pPr>
       <w:r>
-        <w:t>Når den er trykket ændres indholdsområdet til indkøbsliste indhold, som er step nr. 2.</w:t>
-      </w:r>
-    </w:p>
-    <w:p>
-      <w:pPr>
-        <w:pStyle w:val="ListParagraph"/>
-        <w:numPr>
-          <w:ilvl w:val="0"/>
-          <w:numId w:val="11"/>
-        </w:numPr>
-      </w:pPr>
-      <w:r>
-        <w:t xml:space="preserve">I indkøbslisten ligger produkterne, </w:t>
-      </w:r>
-      <w:r>
-        <w:t>hvor der skal markeres det produkt der skal slettes</w:t>
-      </w:r>
-      <w:r>
-        <w:t>.</w:t>
+        <w:t>I indkøbslisten ligger produkterne, hvor der skal markeres det produkt der skal slettes.</w:t>
       </w:r>
     </w:p>
     <w:p>
@@ -1094,7 +1838,7 @@
     </w:p>
     <w:p>
       <w:pPr>
-        <w:pStyle w:val="Heading5"/>
+        <w:pStyle w:val="Heading4"/>
       </w:pPr>
       <w:r>
         <w:lastRenderedPageBreak/>
@@ -1103,19 +1847,7 @@
     </w:p>
     <w:p>
       <w:r>
-        <w:t xml:space="preserve">Funktionaliteten </w:t>
-      </w:r>
-      <w:r>
-        <w:t>indstiller</w:t>
-      </w:r>
-      <w:r>
-        <w:t>,</w:t>
-      </w:r>
-      <w:r>
-        <w:t xml:space="preserve"> kan man lave indstillinger om hvilke forretninger Pristjek220 skal lave udregner ud fra, når den skal generer indkøbslisten.</w:t>
-      </w:r>
-      <w:r>
-        <w:t xml:space="preserve">  </w:t>
+        <w:t xml:space="preserve">Funktionaliteten indstiller, kan man lave indstillinger om hvilke forretninger Pristjek220 skal lave udregner ud fra, når den skal generer indkøbslisten.  </w:t>
       </w:r>
     </w:p>
     <w:p>
@@ -1145,7 +1877,7 @@
                     </pic:cNvPicPr>
                   </pic:nvPicPr>
                   <pic:blipFill>
-                    <a:blip r:embed="rId11">
+                    <a:blip r:embed="rId14">
                       <a:extLst>
                         <a:ext uri="{28A0092B-C50C-407E-A947-70E740481C1C}">
                           <a14:useLocalDpi xmlns:a14="http://schemas.microsoft.com/office/drawing/2010/main" val="0"/>
@@ -1181,36 +1913,83 @@
       <w:pPr>
         <w:pStyle w:val="Caption"/>
       </w:pPr>
-      <w:bookmarkStart w:id="1" w:name="_Ref451604368"/>
-      <w:bookmarkStart w:id="2" w:name="_Ref451604388"/>
+      <w:bookmarkStart w:id="5" w:name="_Ref451604388"/>
+      <w:bookmarkStart w:id="6" w:name="_Ref451604368"/>
       <w:r>
         <w:t xml:space="preserve">Figur </w:t>
       </w:r>
+      <w:fldSimple w:instr=" SEQ Figur \* ARABIC ">
+        <w:r>
+          <w:rPr>
+            <w:noProof/>
+          </w:rPr>
+          <w:t>9</w:t>
+        </w:r>
+      </w:fldSimple>
+      <w:bookmarkEnd w:id="5"/>
+      <w:r>
+        <w:t>: indstiller for indkøbsliste</w:t>
+      </w:r>
+      <w:bookmarkEnd w:id="6"/>
+    </w:p>
+    <w:p/>
+    <w:p>
+      <w:pPr>
+        <w:pStyle w:val="ListParagraph"/>
+        <w:numPr>
+          <w:ilvl w:val="0"/>
+          <w:numId w:val="14"/>
+        </w:numPr>
+      </w:pPr>
+      <w:r>
+        <w:t xml:space="preserve">For at </w:t>
+      </w:r>
+      <w:r>
+        <w:t>lave indstillinger for</w:t>
+      </w:r>
+      <w:r>
+        <w:t xml:space="preserve"> indkøbslisten, skal man trykke på ”Indkøbsliste”, der er en knap der ligger i hovedmenuen. </w:t>
+      </w:r>
+    </w:p>
+    <w:p>
+      <w:pPr>
+        <w:pStyle w:val="ListParagraph"/>
+        <w:numPr>
+          <w:ilvl w:val="0"/>
+          <w:numId w:val="14"/>
+        </w:numPr>
+      </w:pPr>
+      <w:r>
+        <w:t>Når den er trykket ændres indholdsområdet til indkøbsliste</w:t>
+      </w:r>
+      <w:r>
+        <w:t xml:space="preserve"> indhold, der ligger indstillinger, som er vist på </w:t>
+      </w:r>
       <w:r>
         <w:fldChar w:fldCharType="begin"/>
       </w:r>
       <w:r>
-        <w:instrText xml:space="preserve"> SEQ Figur \* ARABIC </w:instrText>
+        <w:instrText xml:space="preserve"> REF _Ref451604388 \h </w:instrText>
       </w:r>
       <w:r>
         <w:fldChar w:fldCharType="separate"/>
       </w:r>
       <w:r>
+        <w:t xml:space="preserve">Figur </w:t>
+      </w:r>
+      <w:r>
         <w:rPr>
           <w:noProof/>
         </w:rPr>
-        <w:t>6</w:t>
+        <w:t>9</w:t>
       </w:r>
       <w:r>
         <w:fldChar w:fldCharType="end"/>
       </w:r>
-      <w:bookmarkEnd w:id="2"/>
-      <w:r>
-        <w:t>: indstiller for indkøbsliste</w:t>
-      </w:r>
-      <w:bookmarkEnd w:id="1"/>
-    </w:p>
-    <w:p/>
+      <w:r>
+        <w:t xml:space="preserve"> step 2.</w:t>
+      </w:r>
+    </w:p>
     <w:p>
       <w:pPr>
         <w:pStyle w:val="ListParagraph"/>
@@ -1220,63 +1999,6 @@
         </w:numPr>
       </w:pPr>
       <w:r>
-        <w:t xml:space="preserve">For at </w:t>
-      </w:r>
-      <w:r>
-        <w:t>lave indstillinger for</w:t>
-      </w:r>
-      <w:r>
-        <w:t xml:space="preserve"> indkøbslisten, skal man trykke på ”Indkøbsliste”, der er en knap der ligger i hovedmenuen. </w:t>
-      </w:r>
-    </w:p>
-    <w:p>
-      <w:pPr>
-        <w:pStyle w:val="ListParagraph"/>
-        <w:numPr>
-          <w:ilvl w:val="0"/>
-          <w:numId w:val="14"/>
-        </w:numPr>
-      </w:pPr>
-      <w:r>
-        <w:t>Når den er trykket ændres indholdsområdet til indkøbsliste</w:t>
-      </w:r>
-      <w:r>
-        <w:t xml:space="preserve"> indhold, der ligger indstillinger, som er vist på </w:t>
-      </w:r>
-      <w:r>
-        <w:fldChar w:fldCharType="begin"/>
-      </w:r>
-      <w:r>
-        <w:instrText xml:space="preserve"> REF _Ref451604388 \h </w:instrText>
-      </w:r>
-      <w:r>
-        <w:fldChar w:fldCharType="separate"/>
-      </w:r>
-      <w:r>
-        <w:t xml:space="preserve">Figur </w:t>
-      </w:r>
-      <w:r>
-        <w:rPr>
-          <w:noProof/>
-        </w:rPr>
-        <w:t>6</w:t>
-      </w:r>
-      <w:r>
-        <w:fldChar w:fldCharType="end"/>
-      </w:r>
-      <w:r>
-        <w:t xml:space="preserve"> step 2.</w:t>
-      </w:r>
-    </w:p>
-    <w:p>
-      <w:pPr>
-        <w:pStyle w:val="ListParagraph"/>
-        <w:numPr>
-          <w:ilvl w:val="0"/>
-          <w:numId w:val="14"/>
-        </w:numPr>
-      </w:pPr>
-      <w:r>
         <w:t>Ved at trykke på tjekboksene ud fra hver forretning, kan man vælge/fravælge en forretning.</w:t>
       </w:r>
       <w:r>
@@ -1287,13 +2009,23 @@
       <w:pPr>
         <w:pStyle w:val="Heading5"/>
       </w:pPr>
+    </w:p>
+    <w:p>
+      <w:pPr>
+        <w:rPr>
+          <w:rFonts w:asciiTheme="majorHAnsi" w:eastAsiaTheme="majorEastAsia" w:hAnsiTheme="majorHAnsi" w:cstheme="majorBidi"/>
+          <w:i/>
+          <w:iCs/>
+          <w:color w:val="2E74B5" w:themeColor="accent1" w:themeShade="BF"/>
+        </w:rPr>
+      </w:pPr>
       <w:r>
         <w:br w:type="page"/>
       </w:r>
     </w:p>
     <w:p>
       <w:pPr>
-        <w:pStyle w:val="Heading5"/>
+        <w:pStyle w:val="Heading4"/>
       </w:pPr>
       <w:r>
         <w:lastRenderedPageBreak/>
@@ -1311,10 +2043,10 @@
         <w:t xml:space="preserve"> generer</w:t>
       </w:r>
       <w:r>
-        <w:t xml:space="preserve"> indkøbslisten, </w:t>
-      </w:r>
-      <w:r>
-        <w:t xml:space="preserve">generere Pristjek220 hvilke butikker det er billigst, at lave sine indkøb, </w:t>
+        <w:t xml:space="preserve"> indkøbsliste</w:t>
+      </w:r>
+      <w:r>
+        <w:t xml:space="preserve">, generere Pristjek220 hvilke butikker det er billigst, at lave sine indkøb, </w:t>
       </w:r>
       <w:r>
         <w:t>ude fra</w:t>
@@ -1333,10 +2065,10 @@
           <w:lang w:eastAsia="da-DK"/>
         </w:rPr>
         <w:drawing>
-          <wp:inline distT="0" distB="0" distL="0" distR="0" wp14:anchorId="63325663" wp14:editId="1D290E40">
-            <wp:extent cx="6116320" cy="3277870"/>
-            <wp:effectExtent l="0" t="0" r="0" b="0"/>
-            <wp:docPr id="8" name="Picture 8"/>
+          <wp:inline distT="0" distB="0" distL="0" distR="0">
+            <wp:extent cx="4663440" cy="1188720"/>
+            <wp:effectExtent l="0" t="0" r="3810" b="0"/>
+            <wp:docPr id="23" name="Picture 23"/>
             <wp:cNvGraphicFramePr>
               <a:graphicFrameLocks xmlns:a="http://schemas.openxmlformats.org/drawingml/2006/main" noChangeAspect="1"/>
             </wp:cNvGraphicFramePr>
@@ -1350,7 +2082,7 @@
                     </pic:cNvPicPr>
                   </pic:nvPicPr>
                   <pic:blipFill>
-                    <a:blip r:embed="rId12">
+                    <a:blip r:embed="rId15">
                       <a:extLst>
                         <a:ext uri="{28A0092B-C50C-407E-A947-70E740481C1C}">
                           <a14:useLocalDpi xmlns:a14="http://schemas.microsoft.com/office/drawing/2010/main" val="0"/>
@@ -1365,7 +2097,7 @@
                   <pic:spPr bwMode="auto">
                     <a:xfrm>
                       <a:off x="0" y="0"/>
-                      <a:ext cx="6116320" cy="3277870"/>
+                      <a:ext cx="4663440" cy="1188720"/>
                     </a:xfrm>
                     <a:prstGeom prst="rect">
                       <a:avLst/>
@@ -1389,24 +2121,14 @@
       <w:r>
         <w:t xml:space="preserve">Figur </w:t>
       </w:r>
-      <w:r>
-        <w:fldChar w:fldCharType="begin"/>
-      </w:r>
-      <w:r>
-        <w:instrText xml:space="preserve"> SEQ Figur \* ARABIC </w:instrText>
-      </w:r>
-      <w:r>
-        <w:fldChar w:fldCharType="separate"/>
-      </w:r>
-      <w:r>
-        <w:rPr>
-          <w:noProof/>
-        </w:rPr>
-        <w:t>7</w:t>
-      </w:r>
-      <w:r>
-        <w:fldChar w:fldCharType="end"/>
-      </w:r>
+      <w:fldSimple w:instr=" SEQ Figur \* ARABIC ">
+        <w:r>
+          <w:rPr>
+            <w:noProof/>
+          </w:rPr>
+          <w:t>10</w:t>
+        </w:r>
+      </w:fldSimple>
       <w:r>
         <w:t>: Generer indkøbsliste</w:t>
       </w:r>
@@ -1420,13 +2142,10 @@
         </w:numPr>
       </w:pPr>
       <w:r>
-        <w:t xml:space="preserve">For at </w:t>
-      </w:r>
-      <w:r>
-        <w:t>generer indkøbslisten</w:t>
-      </w:r>
-      <w:r>
-        <w:t xml:space="preserve">, skal man trykke på ”Indkøbsliste”, der er en knap der ligger i hovedmenuen. </w:t>
+        <w:t>For at genere</w:t>
+      </w:r>
+      <w:r>
+        <w:t xml:space="preserve"> indkøbslisten, skal man trykke på ”Indkøbsliste”, der er en knap der ligger i hovedmenuen. </w:t>
       </w:r>
     </w:p>
     <w:p>
@@ -1438,53 +2157,39 @@
         </w:numPr>
       </w:pPr>
       <w:r>
-        <w:t>Når den er trykket ændres indholdsområdet til indkøbsliste indhold, som er step nr. 2.</w:t>
-      </w:r>
-    </w:p>
-    <w:p>
-      <w:pPr>
-        <w:pStyle w:val="ListParagraph"/>
-        <w:numPr>
-          <w:ilvl w:val="0"/>
-          <w:numId w:val="12"/>
-        </w:numPr>
-      </w:pPr>
-      <w:r>
-        <w:t>Når man har lagt de produkter man skal handle, skal man trykke på generer indkøbsliste</w:t>
-      </w:r>
-      <w:r>
-        <w:t>.</w:t>
-      </w:r>
-      <w:r>
-        <w:t xml:space="preserve"> Der bliver åbnet den genereret indkøbsliste.</w:t>
-      </w:r>
-    </w:p>
-    <w:p>
-      <w:r>
-        <w:br w:type="page"/>
-      </w:r>
-    </w:p>
-    <w:p>
-      <w:pPr>
-        <w:pStyle w:val="Heading5"/>
-      </w:pPr>
-      <w:r>
-        <w:lastRenderedPageBreak/>
+        <w:t xml:space="preserve">Når man har lagt de produkter man skal handle, skal man trykke på </w:t>
+      </w:r>
+      <w:r>
+        <w:t>”G</w:t>
+      </w:r>
+      <w:r>
+        <w:t xml:space="preserve">enerer </w:t>
+      </w:r>
+      <w:r>
+        <w:t>I</w:t>
+      </w:r>
+      <w:r>
+        <w:t>ndkøbsliste</w:t>
+      </w:r>
+      <w:r>
+        <w:t>”</w:t>
+      </w:r>
+      <w:r>
+        <w:t>. Der bliver åbnet den genereret indkøbsliste.</w:t>
+      </w:r>
+    </w:p>
+    <w:p/>
+    <w:p>
+      <w:pPr>
+        <w:pStyle w:val="Heading4"/>
+      </w:pPr>
+      <w:r>
         <w:t>Send indkøbsliste til mail</w:t>
       </w:r>
     </w:p>
     <w:p>
       <w:r>
-        <w:t xml:space="preserve">Funktionaliteten </w:t>
-      </w:r>
-      <w:r>
-        <w:t>send indkøbsliste til mail</w:t>
-      </w:r>
-      <w:r>
-        <w:t xml:space="preserve">, </w:t>
-      </w:r>
-      <w:r>
-        <w:t>sender en mail til den indtastede mail.</w:t>
+        <w:t>Funktionaliteten send indkøbsliste til mail, sender en mail til den indtastede mail.</w:t>
       </w:r>
     </w:p>
     <w:p>
@@ -1497,10 +2202,10 @@
           <w:lang w:eastAsia="da-DK"/>
         </w:rPr>
         <w:drawing>
-          <wp:inline distT="0" distB="0" distL="0" distR="0" wp14:anchorId="7D26F9BD" wp14:editId="5B47D4AD">
-            <wp:extent cx="6116320" cy="4891405"/>
-            <wp:effectExtent l="0" t="0" r="0" b="4445"/>
-            <wp:docPr id="9" name="Picture 9"/>
+          <wp:inline distT="0" distB="0" distL="0" distR="0">
+            <wp:extent cx="6113780" cy="2306955"/>
+            <wp:effectExtent l="0" t="0" r="1270" b="0"/>
+            <wp:docPr id="24" name="Picture 24"/>
             <wp:cNvGraphicFramePr>
               <a:graphicFrameLocks xmlns:a="http://schemas.openxmlformats.org/drawingml/2006/main" noChangeAspect="1"/>
             </wp:cNvGraphicFramePr>
@@ -1514,7 +2219,7 @@
                     </pic:cNvPicPr>
                   </pic:nvPicPr>
                   <pic:blipFill>
-                    <a:blip r:embed="rId13">
+                    <a:blip r:embed="rId16">
                       <a:extLst>
                         <a:ext uri="{28A0092B-C50C-407E-A947-70E740481C1C}">
                           <a14:useLocalDpi xmlns:a14="http://schemas.microsoft.com/office/drawing/2010/main" val="0"/>
@@ -1529,7 +2234,7 @@
                   <pic:spPr bwMode="auto">
                     <a:xfrm>
                       <a:off x="0" y="0"/>
-                      <a:ext cx="6116320" cy="4891405"/>
+                      <a:ext cx="6113780" cy="2306955"/>
                     </a:xfrm>
                     <a:prstGeom prst="rect">
                       <a:avLst/>
@@ -1553,24 +2258,14 @@
       <w:r>
         <w:t xml:space="preserve">Figur </w:t>
       </w:r>
-      <w:r>
-        <w:fldChar w:fldCharType="begin"/>
-      </w:r>
-      <w:r>
-        <w:instrText xml:space="preserve"> SEQ Figur \* ARABIC </w:instrText>
-      </w:r>
-      <w:r>
-        <w:fldChar w:fldCharType="separate"/>
-      </w:r>
-      <w:r>
-        <w:rPr>
-          <w:noProof/>
-        </w:rPr>
-        <w:t>8</w:t>
-      </w:r>
-      <w:r>
-        <w:fldChar w:fldCharType="end"/>
-      </w:r>
+      <w:fldSimple w:instr=" SEQ Figur \* ARABIC ">
+        <w:r>
+          <w:rPr>
+            <w:noProof/>
+          </w:rPr>
+          <w:t>11</w:t>
+        </w:r>
+      </w:fldSimple>
       <w:r>
         <w:t>: Send indkøbsliste til mail</w:t>
       </w:r>
@@ -1580,7 +2275,6 @@
         <w:t xml:space="preserve"> </w:t>
       </w:r>
     </w:p>
-    <w:p/>
     <w:p>
       <w:pPr>
         <w:pStyle w:val="ListParagraph"/>
@@ -1590,19 +2284,7 @@
         </w:numPr>
       </w:pPr>
       <w:r>
-        <w:t xml:space="preserve">For at </w:t>
-      </w:r>
-      <w:r>
-        <w:t>sende indkøbslisten til mail</w:t>
-      </w:r>
-      <w:r>
-        <w:t>, skal man</w:t>
-      </w:r>
-      <w:r>
-        <w:t xml:space="preserve"> først</w:t>
-      </w:r>
-      <w:r>
-        <w:t xml:space="preserve"> trykke på ”Indkøbsliste”, der er en knap der ligger i hovedmenuen. </w:t>
+        <w:t xml:space="preserve">For at sende indkøbslisten til mail, skal man først trykke på ”Indkøbsliste”, der er en knap der ligger i hovedmenuen. </w:t>
       </w:r>
     </w:p>
     <w:p>
@@ -1614,7 +2296,7 @@
         </w:numPr>
       </w:pPr>
       <w:r>
-        <w:t>Når den er trykket ændres indholdsområdet til indkøbsliste indhold, som er step nr. 2.</w:t>
+        <w:t>Når man har lagt de produkter man skal handle, skal man trykke på generer indkøbsliste. Der bliver åbnet den genereret indkøbsliste.</w:t>
       </w:r>
     </w:p>
     <w:p>
@@ -1626,7 +2308,7 @@
         </w:numPr>
       </w:pPr>
       <w:r>
-        <w:t>Når man har lagt de produkter man skal handle, skal man trykke på generer indkøbsliste. Der bliver åbnet den genereret indkøbsliste.</w:t>
+        <w:t>Her skal man indtaste den mail indkøbslisten skal sendes til.</w:t>
       </w:r>
     </w:p>
     <w:p>
@@ -1638,27 +2320,25 @@
         </w:numPr>
       </w:pPr>
       <w:r>
-        <w:t>Her skal man indtaste den mail indkøbslisten skal sendes til.</w:t>
-      </w:r>
-    </w:p>
-    <w:p>
-      <w:pPr>
-        <w:pStyle w:val="ListParagraph"/>
-        <w:numPr>
-          <w:ilvl w:val="0"/>
-          <w:numId w:val="13"/>
-        </w:numPr>
-      </w:pPr>
-      <w:r>
         <w:t>Tryk på knappen ”Send mail”</w:t>
       </w:r>
     </w:p>
-    <w:p/>
-    <w:p/>
-    <w:p/>
-    <w:p>
-      <w:pPr>
-        <w:pStyle w:val="Heading5"/>
+    <w:p>
+      <w:pPr>
+        <w:rPr>
+          <w:rFonts w:asciiTheme="majorHAnsi" w:eastAsiaTheme="majorEastAsia" w:hAnsiTheme="majorHAnsi" w:cstheme="majorBidi"/>
+          <w:i/>
+          <w:iCs/>
+          <w:color w:val="2E74B5" w:themeColor="accent1" w:themeShade="BF"/>
+        </w:rPr>
+      </w:pPr>
+      <w:r>
+        <w:br w:type="page"/>
+      </w:r>
+    </w:p>
+    <w:p>
+      <w:pPr>
+        <w:pStyle w:val="Heading4"/>
       </w:pPr>
       <w:r>
         <w:lastRenderedPageBreak/>
@@ -1685,7 +2365,16 @@
         <w:t>indkøbsliste,</w:t>
       </w:r>
       <w:r>
-        <w:t xml:space="preserve"> kan man ændre hvilken forretning et produkt skal købes, efter der er blevet genereret indkøbslisten.</w:t>
+        <w:t xml:space="preserve"> kan man ændre hvilken forretning et produkt skal købes, efter</w:t>
+      </w:r>
+      <w:r>
+        <w:t xml:space="preserve"> indkøbslisten </w:t>
+      </w:r>
+      <w:r>
+        <w:t>er blevet genereret</w:t>
+      </w:r>
+      <w:r>
+        <w:t>.</w:t>
       </w:r>
       <w:r>
         <w:t xml:space="preserve"> </w:t>
@@ -1718,7 +2407,7 @@
                     </pic:cNvPicPr>
                   </pic:nvPicPr>
                   <pic:blipFill>
-                    <a:blip r:embed="rId14">
+                    <a:blip r:embed="rId17">
                       <a:extLst>
                         <a:ext uri="{28A0092B-C50C-407E-A947-70E740481C1C}">
                           <a14:useLocalDpi xmlns:a14="http://schemas.microsoft.com/office/drawing/2010/main" val="0"/>
@@ -1757,66 +2446,131 @@
       <w:r>
         <w:t xml:space="preserve">Figur </w:t>
       </w:r>
-      <w:r>
-        <w:fldChar w:fldCharType="begin"/>
-      </w:r>
-      <w:r>
-        <w:instrText xml:space="preserve"> SEQ Figur \* ARABIC </w:instrText>
-      </w:r>
-      <w:r>
-        <w:fldChar w:fldCharType="separate"/>
-      </w:r>
-      <w:r>
-        <w:rPr>
-          <w:noProof/>
-        </w:rPr>
-        <w:t>9</w:t>
-      </w:r>
-      <w:r>
-        <w:fldChar w:fldCharType="end"/>
-      </w:r>
+      <w:fldSimple w:instr=" SEQ Figur \* ARABIC ">
+        <w:r>
+          <w:rPr>
+            <w:noProof/>
+          </w:rPr>
+          <w:t>12</w:t>
+        </w:r>
+      </w:fldSimple>
       <w:r>
         <w:t>: Ændre forretning i genereret indkøbsliste</w:t>
       </w:r>
     </w:p>
+    <w:p>
+      <w:pPr>
+        <w:pStyle w:val="ListParagraph"/>
+        <w:numPr>
+          <w:ilvl w:val="0"/>
+          <w:numId w:val="15"/>
+        </w:numPr>
+      </w:pPr>
+      <w:r>
+        <w:t xml:space="preserve">For at </w:t>
+      </w:r>
+      <w:r>
+        <w:t>ændre</w:t>
+      </w:r>
+      <w:r>
+        <w:t xml:space="preserve"> forre</w:t>
+      </w:r>
+      <w:r>
+        <w:t>t</w:t>
+      </w:r>
+      <w:r>
+        <w:t>ning</w:t>
+      </w:r>
+      <w:r>
+        <w:t xml:space="preserve"> for et produkt i generet indkøbsliste, skal man åbne den generet liste. Ved at gå ind i </w:t>
+      </w:r>
+      <w:r>
+        <w:t>”I</w:t>
+      </w:r>
+      <w:r>
+        <w:t>ndkøbsliste</w:t>
+      </w:r>
+      <w:r>
+        <w:t>”</w:t>
+      </w:r>
+      <w:r>
+        <w:t xml:space="preserve"> i hovedmenue</w:t>
+      </w:r>
+      <w:r>
+        <w:t>n, og derefter klikke ”Generer I</w:t>
+      </w:r>
+      <w:r>
+        <w:t>ndkøbsliste”</w:t>
+      </w:r>
+    </w:p>
+    <w:p>
+      <w:pPr>
+        <w:pStyle w:val="ListParagraph"/>
+        <w:numPr>
+          <w:ilvl w:val="0"/>
+          <w:numId w:val="15"/>
+        </w:numPr>
+      </w:pPr>
+      <w:r>
+        <w:t>Der kan klikket p</w:t>
+      </w:r>
+      <w:r>
+        <w:t>å forretninger under kolonnen ”F</w:t>
+      </w:r>
+      <w:r>
+        <w:t>orretninger”</w:t>
+      </w:r>
+      <w:r>
+        <w:t>.</w:t>
+      </w:r>
+    </w:p>
+    <w:p>
+      <w:pPr>
+        <w:pStyle w:val="ListParagraph"/>
+        <w:numPr>
+          <w:ilvl w:val="0"/>
+          <w:numId w:val="15"/>
+        </w:numPr>
+      </w:pPr>
+      <w:r>
+        <w:t xml:space="preserve">Der kommer en </w:t>
+      </w:r>
+      <w:proofErr w:type="spellStart"/>
+      <w:r>
+        <w:t>dropdown</w:t>
+      </w:r>
+      <w:proofErr w:type="spellEnd"/>
+      <w:r>
+        <w:t>, med alle forretninger i Pristjek220, og der kan man vælge hvilken forretning produktet skal handles i.</w:t>
+      </w:r>
+    </w:p>
+    <w:p>
+      <w:pPr>
+        <w:pStyle w:val="ListParagraph"/>
+        <w:numPr>
+          <w:ilvl w:val="1"/>
+          <w:numId w:val="15"/>
+        </w:numPr>
+      </w:pPr>
+      <w:r>
+        <w:t>Hvis forretningen ikke har produktet, bliver der gjort opmærksom på det.</w:t>
+      </w:r>
+    </w:p>
     <w:p/>
     <w:p>
       <w:pPr>
-        <w:pStyle w:val="ListParagraph"/>
-        <w:numPr>
-          <w:ilvl w:val="0"/>
-          <w:numId w:val="15"/>
-        </w:numPr>
-      </w:pPr>
-      <w:r>
-        <w:t xml:space="preserve">For at </w:t>
-      </w:r>
-      <w:r>
-        <w:t>ændre</w:t>
-      </w:r>
-      <w:r>
-        <w:t xml:space="preserve"> forre</w:t>
-      </w:r>
-      <w:r>
-        <w:t>t</w:t>
-      </w:r>
-      <w:r>
-        <w:t>ning</w:t>
-      </w:r>
-      <w:r>
-        <w:t xml:space="preserve"> for et produkt i generet indkøbsliste, skal man åbne den generet liste. Ved at gå ind i indkøbsliste i hovedmenuen, og derefter klikke ”generer indkøbsliste”</w:t>
-      </w:r>
-    </w:p>
-    <w:p>
-      <w:pPr>
-        <w:pStyle w:val="ListParagraph"/>
-        <w:numPr>
-          <w:ilvl w:val="0"/>
-          <w:numId w:val="15"/>
-        </w:numPr>
-      </w:pPr>
-      <w:r>
-        <w:t>Der kan klikket på forretninger under kolonnen ”forretninger”</w:t>
+        <w:pStyle w:val="Heading3"/>
+      </w:pPr>
+      <w:r>
+        <w:t>Administrator</w:t>
+      </w:r>
+    </w:p>
+    <w:p>
+      <w:r>
+        <w:t xml:space="preserve">Har vil der blive vist de grundlæggende funktioner man har som </w:t>
+      </w:r>
+      <w:r>
+        <w:t>administrator</w:t>
       </w:r>
       <w:r>
         <w:t>.</w:t>
@@ -1824,548 +2578,17 @@
     </w:p>
     <w:p>
       <w:pPr>
-        <w:pStyle w:val="ListParagraph"/>
-        <w:numPr>
-          <w:ilvl w:val="0"/>
-          <w:numId w:val="15"/>
-        </w:numPr>
-      </w:pPr>
-      <w:r>
-        <w:t xml:space="preserve">Der kommer en </w:t>
-      </w:r>
-      <w:proofErr w:type="spellStart"/>
-      <w:r>
-        <w:t>dropdown</w:t>
-      </w:r>
-      <w:proofErr w:type="spellEnd"/>
-      <w:r>
-        <w:t>, med alle forretninger i Pristjek220, og der kan man vælge hvilken forretning produktet skal handles i.</w:t>
-      </w:r>
-    </w:p>
-    <w:p>
-      <w:r>
-        <w:br w:type="page"/>
-      </w:r>
-    </w:p>
-    <w:p>
-      <w:pPr>
-        <w:pStyle w:val="Heading3"/>
-      </w:pPr>
-      <w:r>
-        <w:lastRenderedPageBreak/>
-        <w:t>Administrations applikation</w:t>
-      </w:r>
-    </w:p>
-    <w:p>
-      <w:r>
-        <w:t xml:space="preserve">Administrations applikationen består af en forretningsmanager og en administrations del. Først </w:t>
-      </w:r>
-      <w:r>
-        <w:t>vil der blive gennemgået hvordan administratorens funktionaliteter fungere, derefter bliver forretningsmanagerens funktionaliteter gennemgået. Der ligger en login foran begge appellationer, hvor man skal bruge brugernavn og password for at logge ind.</w:t>
-      </w:r>
-    </w:p>
-    <w:p>
-      <w:pPr>
-        <w:keepNext/>
-      </w:pPr>
-      <w:r>
-        <w:rPr>
-          <w:noProof/>
-          <w:lang w:eastAsia="da-DK"/>
-        </w:rPr>
-        <w:drawing>
-          <wp:inline distT="0" distB="0" distL="0" distR="0" wp14:anchorId="684B4FF8" wp14:editId="2C47D641">
-            <wp:extent cx="3743960" cy="2889885"/>
-            <wp:effectExtent l="0" t="0" r="8890" b="5715"/>
-            <wp:docPr id="12" name="Picture 12"/>
-            <wp:cNvGraphicFramePr>
-              <a:graphicFrameLocks xmlns:a="http://schemas.openxmlformats.org/drawingml/2006/main" noChangeAspect="1"/>
-            </wp:cNvGraphicFramePr>
-            <a:graphic xmlns:a="http://schemas.openxmlformats.org/drawingml/2006/main">
-              <a:graphicData uri="http://schemas.openxmlformats.org/drawingml/2006/picture">
-                <pic:pic xmlns:pic="http://schemas.openxmlformats.org/drawingml/2006/picture">
-                  <pic:nvPicPr>
-                    <pic:cNvPr id="0" name="Picture 11"/>
-                    <pic:cNvPicPr>
-                      <a:picLocks noChangeAspect="1" noChangeArrowheads="1"/>
-                    </pic:cNvPicPr>
-                  </pic:nvPicPr>
-                  <pic:blipFill>
-                    <a:blip r:embed="rId15">
-                      <a:extLst>
-                        <a:ext uri="{28A0092B-C50C-407E-A947-70E740481C1C}">
-                          <a14:useLocalDpi xmlns:a14="http://schemas.microsoft.com/office/drawing/2010/main" val="0"/>
-                        </a:ext>
-                      </a:extLst>
-                    </a:blip>
-                    <a:srcRect/>
-                    <a:stretch>
-                      <a:fillRect/>
-                    </a:stretch>
-                  </pic:blipFill>
-                  <pic:spPr bwMode="auto">
-                    <a:xfrm>
-                      <a:off x="0" y="0"/>
-                      <a:ext cx="3743960" cy="2889885"/>
-                    </a:xfrm>
-                    <a:prstGeom prst="rect">
-                      <a:avLst/>
-                    </a:prstGeom>
-                    <a:noFill/>
-                    <a:ln>
-                      <a:noFill/>
-                    </a:ln>
-                  </pic:spPr>
-                </pic:pic>
-              </a:graphicData>
-            </a:graphic>
-          </wp:inline>
-        </w:drawing>
-      </w:r>
-    </w:p>
-    <w:p>
-      <w:pPr>
-        <w:pStyle w:val="Caption"/>
-      </w:pPr>
-      <w:r>
-        <w:t xml:space="preserve">Figur </w:t>
-      </w:r>
-      <w:r>
-        <w:fldChar w:fldCharType="begin"/>
-      </w:r>
-      <w:r>
-        <w:instrText xml:space="preserve"> SEQ Figur \* ARABIC </w:instrText>
-      </w:r>
-      <w:r>
-        <w:fldChar w:fldCharType="separate"/>
-      </w:r>
-      <w:r>
-        <w:rPr>
-          <w:noProof/>
-        </w:rPr>
-        <w:t>10</w:t>
-      </w:r>
-      <w:r>
-        <w:fldChar w:fldCharType="end"/>
-      </w:r>
-      <w:r>
-        <w:t>: Login</w:t>
-      </w:r>
-    </w:p>
-    <w:p>
-      <w:pPr>
-        <w:pStyle w:val="ListParagraph"/>
-        <w:numPr>
-          <w:ilvl w:val="0"/>
-          <w:numId w:val="16"/>
-        </w:numPr>
-        <w:rPr>
-          <w:b/>
-        </w:rPr>
-      </w:pPr>
-      <w:r>
-        <w:rPr>
-          <w:b/>
-        </w:rPr>
-        <w:t>Programmets navn</w:t>
-      </w:r>
-      <w:r>
-        <w:rPr>
-          <w:b/>
-        </w:rPr>
-        <w:t xml:space="preserve">: </w:t>
-      </w:r>
-      <w:r>
-        <w:t>Viser programmets navn.</w:t>
-      </w:r>
-    </w:p>
-    <w:p>
-      <w:pPr>
-        <w:pStyle w:val="ListParagraph"/>
-        <w:numPr>
-          <w:ilvl w:val="0"/>
-          <w:numId w:val="16"/>
-        </w:numPr>
-        <w:rPr>
-          <w:b/>
-        </w:rPr>
-      </w:pPr>
-      <w:r>
-        <w:rPr>
-          <w:b/>
-        </w:rPr>
-        <w:t>Bruger af systemet:</w:t>
-      </w:r>
-      <w:r>
-        <w:t xml:space="preserve"> </w:t>
-      </w:r>
-      <w:r>
-        <w:t>Viser hvilken side der vises</w:t>
-      </w:r>
-      <w:r>
-        <w:t>.</w:t>
-      </w:r>
-    </w:p>
-    <w:p>
-      <w:pPr>
-        <w:pStyle w:val="ListParagraph"/>
-        <w:numPr>
-          <w:ilvl w:val="0"/>
-          <w:numId w:val="16"/>
-        </w:numPr>
-        <w:rPr>
-          <w:b/>
-        </w:rPr>
-      </w:pPr>
-      <w:r>
-        <w:rPr>
-          <w:b/>
-        </w:rPr>
-        <w:t xml:space="preserve">Brugernavn: </w:t>
-      </w:r>
-      <w:r>
-        <w:t>Brugernavn felt.</w:t>
-      </w:r>
-    </w:p>
-    <w:p>
-      <w:pPr>
-        <w:pStyle w:val="ListParagraph"/>
-        <w:numPr>
-          <w:ilvl w:val="0"/>
-          <w:numId w:val="16"/>
-        </w:numPr>
-      </w:pPr>
-      <w:r>
-        <w:rPr>
-          <w:b/>
-        </w:rPr>
-        <w:t xml:space="preserve">Kodeord: </w:t>
-      </w:r>
-      <w:r>
-        <w:t xml:space="preserve">Her skal koden der hører sammen med brugernavnet indtastes </w:t>
-      </w:r>
-    </w:p>
-    <w:p>
-      <w:pPr>
         <w:pStyle w:val="Heading4"/>
       </w:pPr>
       <w:r>
-        <w:t>Administrator</w:t>
-      </w:r>
-    </w:p>
-    <w:p>
-      <w:pPr>
-        <w:keepNext/>
-      </w:pPr>
-      <w:r>
-        <w:rPr>
-          <w:noProof/>
-          <w:lang w:eastAsia="da-DK"/>
-        </w:rPr>
-        <w:drawing>
-          <wp:inline distT="0" distB="0" distL="0" distR="0">
-            <wp:extent cx="5710202" cy="2786332"/>
-            <wp:effectExtent l="0" t="0" r="5080" b="0"/>
-            <wp:docPr id="14" name="Picture 14"/>
-            <wp:cNvGraphicFramePr>
-              <a:graphicFrameLocks xmlns:a="http://schemas.openxmlformats.org/drawingml/2006/main" noChangeAspect="1"/>
-            </wp:cNvGraphicFramePr>
-            <a:graphic xmlns:a="http://schemas.openxmlformats.org/drawingml/2006/main">
-              <a:graphicData uri="http://schemas.openxmlformats.org/drawingml/2006/picture">
-                <pic:pic xmlns:pic="http://schemas.openxmlformats.org/drawingml/2006/picture">
-                  <pic:nvPicPr>
-                    <pic:cNvPr id="0" name="Picture 12"/>
-                    <pic:cNvPicPr>
-                      <a:picLocks noChangeAspect="1" noChangeArrowheads="1"/>
-                    </pic:cNvPicPr>
-                  </pic:nvPicPr>
-                  <pic:blipFill>
-                    <a:blip r:embed="rId16">
-                      <a:extLst>
-                        <a:ext uri="{28A0092B-C50C-407E-A947-70E740481C1C}">
-                          <a14:useLocalDpi xmlns:a14="http://schemas.microsoft.com/office/drawing/2010/main" val="0"/>
-                        </a:ext>
-                      </a:extLst>
-                    </a:blip>
-                    <a:srcRect/>
-                    <a:stretch>
-                      <a:fillRect/>
-                    </a:stretch>
-                  </pic:blipFill>
-                  <pic:spPr bwMode="auto">
-                    <a:xfrm>
-                      <a:off x="0" y="0"/>
-                      <a:ext cx="5740602" cy="2801166"/>
-                    </a:xfrm>
-                    <a:prstGeom prst="rect">
-                      <a:avLst/>
-                    </a:prstGeom>
-                    <a:noFill/>
-                    <a:ln>
-                      <a:noFill/>
-                    </a:ln>
-                  </pic:spPr>
-                </pic:pic>
-              </a:graphicData>
-            </a:graphic>
-          </wp:inline>
-        </w:drawing>
-      </w:r>
-    </w:p>
-    <w:p>
-      <w:pPr>
-        <w:pStyle w:val="Caption"/>
-      </w:pPr>
-      <w:bookmarkStart w:id="3" w:name="_Ref451609935"/>
-      <w:r>
-        <w:t xml:space="preserve">Figur </w:t>
-      </w:r>
-      <w:r>
-        <w:fldChar w:fldCharType="begin"/>
-      </w:r>
-      <w:r>
-        <w:instrText xml:space="preserve"> SEQ Figur \* ARABIC </w:instrText>
-      </w:r>
-      <w:r>
-        <w:fldChar w:fldCharType="separate"/>
-      </w:r>
-      <w:r>
-        <w:rPr>
-          <w:noProof/>
-        </w:rPr>
-        <w:t>11</w:t>
-      </w:r>
-      <w:r>
-        <w:fldChar w:fldCharType="end"/>
-      </w:r>
-      <w:bookmarkEnd w:id="3"/>
-      <w:r>
-        <w:t>:Administrator opbygning</w:t>
-      </w:r>
-    </w:p>
-    <w:p>
-      <w:r>
-        <w:lastRenderedPageBreak/>
-        <w:t xml:space="preserve">Der tages udgangspunkt i </w:t>
-      </w:r>
-      <w:r>
-        <w:fldChar w:fldCharType="begin"/>
-      </w:r>
-      <w:r>
-        <w:instrText xml:space="preserve"> REF _Ref451609935 \h </w:instrText>
-      </w:r>
-      <w:r>
-        <w:fldChar w:fldCharType="separate"/>
-      </w:r>
-      <w:r>
-        <w:t xml:space="preserve">Figur </w:t>
-      </w:r>
-      <w:r>
-        <w:rPr>
-          <w:noProof/>
-        </w:rPr>
-        <w:t>11</w:t>
-      </w:r>
-      <w:r>
-        <w:fldChar w:fldCharType="end"/>
-      </w:r>
-      <w:r>
-        <w:t>.</w:t>
-      </w:r>
-    </w:p>
-    <w:p>
-      <w:pPr>
-        <w:pStyle w:val="ListParagraph"/>
-        <w:numPr>
-          <w:ilvl w:val="0"/>
-          <w:numId w:val="17"/>
-        </w:numPr>
-        <w:rPr>
-          <w:b/>
-        </w:rPr>
-      </w:pPr>
-      <w:r>
-        <w:rPr>
-          <w:b/>
-        </w:rPr>
-        <w:t>Programmets navn</w:t>
-      </w:r>
-      <w:r>
-        <w:rPr>
-          <w:b/>
-        </w:rPr>
-        <w:t xml:space="preserve">: </w:t>
-      </w:r>
-      <w:r>
-        <w:t>Viser programmets navn.</w:t>
-      </w:r>
-    </w:p>
-    <w:p>
-      <w:pPr>
-        <w:pStyle w:val="ListParagraph"/>
-        <w:numPr>
-          <w:ilvl w:val="0"/>
-          <w:numId w:val="17"/>
-        </w:numPr>
-        <w:rPr>
-          <w:b/>
-        </w:rPr>
-      </w:pPr>
-      <w:r>
-        <w:rPr>
-          <w:b/>
-        </w:rPr>
-        <w:t>Bruger af systemet:</w:t>
-      </w:r>
-      <w:r>
-        <w:t xml:space="preserve"> Viser hvem der bruger programmet.</w:t>
-      </w:r>
-    </w:p>
-    <w:p>
-      <w:pPr>
-        <w:pStyle w:val="ListParagraph"/>
-        <w:numPr>
-          <w:ilvl w:val="0"/>
-          <w:numId w:val="17"/>
-        </w:numPr>
-        <w:rPr>
-          <w:b/>
-        </w:rPr>
-      </w:pPr>
-      <w:r>
-        <w:rPr>
-          <w:b/>
-        </w:rPr>
-        <w:t>Vist side:</w:t>
-      </w:r>
-      <w:r>
-        <w:t xml:space="preserve"> Viser hvilken side der er vist.</w:t>
-      </w:r>
-    </w:p>
-    <w:p>
-      <w:pPr>
-        <w:pStyle w:val="ListParagraph"/>
-        <w:numPr>
-          <w:ilvl w:val="0"/>
-          <w:numId w:val="2"/>
-        </w:numPr>
-        <w:rPr>
-          <w:b/>
-        </w:rPr>
-      </w:pPr>
-      <w:r>
-        <w:t>Klik på et menu punkt for at få den ændret.</w:t>
-      </w:r>
-    </w:p>
-    <w:p>
-      <w:pPr>
-        <w:pStyle w:val="ListParagraph"/>
-        <w:numPr>
-          <w:ilvl w:val="0"/>
-          <w:numId w:val="17"/>
-        </w:numPr>
-        <w:rPr>
-          <w:b/>
-        </w:rPr>
-      </w:pPr>
-      <w:r>
-        <w:rPr>
-          <w:b/>
-        </w:rPr>
-        <w:t xml:space="preserve">Hovedmenu: </w:t>
-      </w:r>
-      <w:r>
-        <w:t xml:space="preserve">Denne menu svare til programmets hovedmenu. Opbygningen i Hovedmenuen er identisk gennem alle 3 applikationer  </w:t>
-      </w:r>
-    </w:p>
-    <w:p>
-      <w:pPr>
-        <w:pStyle w:val="ListParagraph"/>
-        <w:numPr>
-          <w:ilvl w:val="0"/>
-          <w:numId w:val="17"/>
-        </w:numPr>
-        <w:rPr>
-          <w:b/>
-        </w:rPr>
-      </w:pPr>
-      <w:r>
-        <w:rPr>
-          <w:b/>
-        </w:rPr>
-        <w:t xml:space="preserve">Indholdsområde: </w:t>
-      </w:r>
-      <w:r>
-        <w:t>Indholdet af hovedmenuen, der vises her, svarer til det valgte hovedmenus indhold.</w:t>
-      </w:r>
-    </w:p>
-    <w:p>
-      <w:pPr>
-        <w:pStyle w:val="ListParagraph"/>
-        <w:numPr>
-          <w:ilvl w:val="0"/>
-          <w:numId w:val="2"/>
-        </w:numPr>
-        <w:rPr>
-          <w:b/>
-        </w:rPr>
-      </w:pPr>
-      <w:r>
-        <w:t>Klik på et menu punkt for at få den ændret.</w:t>
-      </w:r>
-    </w:p>
-    <w:p>
-      <w:pPr>
-        <w:rPr>
-          <w:b/>
-        </w:rPr>
-      </w:pPr>
-    </w:p>
-    <w:p>
-      <w:pPr>
-        <w:pStyle w:val="Heading5"/>
-      </w:pPr>
-      <w:r>
-        <w:t>Funktionalitet</w:t>
-      </w:r>
-    </w:p>
-    <w:p>
-      <w:r>
-        <w:t>Her vil der blive gennemgået det funktionaliteter, man har som</w:t>
-      </w:r>
-      <w:r>
-        <w:t xml:space="preserve"> administrator</w:t>
-      </w:r>
-      <w:r>
-        <w:t xml:space="preserve">. Her vil blive vist hvordan programmet er beregnet til at blive brugt. </w:t>
-      </w:r>
-    </w:p>
-    <w:p>
-      <w:pPr>
-        <w:pStyle w:val="Heading6"/>
-      </w:pPr>
-      <w:r>
         <w:t>Tilføj Forretning</w:t>
       </w:r>
     </w:p>
     <w:p>
       <w:r>
-        <w:t xml:space="preserve">Funktionaliteten </w:t>
-      </w:r>
-      <w:r>
-        <w:t>tilføj forretning</w:t>
-      </w:r>
-      <w:r>
-        <w:t>,</w:t>
-      </w:r>
-      <w:r>
-        <w:t xml:space="preserve"> tilføjer en forretning til Pristjek220, med det valgte kodeord</w:t>
-      </w:r>
-      <w:r>
-        <w:t xml:space="preserve">. </w:t>
-      </w:r>
-    </w:p>
-    <w:p/>
+        <w:t xml:space="preserve">Funktionaliteten tilføj forretning, tilføjer en forretning til Pristjek220, med det valgte kodeord. </w:t>
+      </w:r>
+    </w:p>
     <w:p/>
     <w:p>
       <w:pPr>
@@ -2394,7 +2617,7 @@
                     </pic:cNvPicPr>
                   </pic:nvPicPr>
                   <pic:blipFill>
-                    <a:blip r:embed="rId17">
+                    <a:blip r:embed="rId18">
                       <a:extLst>
                         <a:ext uri="{28A0092B-C50C-407E-A947-70E740481C1C}">
                           <a14:useLocalDpi xmlns:a14="http://schemas.microsoft.com/office/drawing/2010/main" val="0"/>
@@ -2433,24 +2656,14 @@
       <w:r>
         <w:t xml:space="preserve">Figur </w:t>
       </w:r>
-      <w:r>
-        <w:fldChar w:fldCharType="begin"/>
-      </w:r>
-      <w:r>
-        <w:instrText xml:space="preserve"> SEQ Figur \* ARABIC </w:instrText>
-      </w:r>
-      <w:r>
-        <w:fldChar w:fldCharType="separate"/>
-      </w:r>
-      <w:r>
-        <w:rPr>
-          <w:noProof/>
-        </w:rPr>
-        <w:t>12</w:t>
-      </w:r>
-      <w:r>
-        <w:fldChar w:fldCharType="end"/>
-      </w:r>
+      <w:fldSimple w:instr=" SEQ Figur \* ARABIC ">
+        <w:r>
+          <w:rPr>
+            <w:noProof/>
+          </w:rPr>
+          <w:t>13</w:t>
+        </w:r>
+      </w:fldSimple>
       <w:r>
         <w:t>: Tilføj forretning</w:t>
       </w:r>
@@ -2464,28 +2677,16 @@
         </w:numPr>
       </w:pPr>
       <w:r>
-        <w:t xml:space="preserve">For at </w:t>
-      </w:r>
-      <w:r>
-        <w:t>tilføje en</w:t>
-      </w:r>
-      <w:r>
-        <w:t xml:space="preserve"> forretning</w:t>
-      </w:r>
-      <w:r>
-        <w:t xml:space="preserve"> til Pristjek220, skal man åbne tilføj forretning</w:t>
-      </w:r>
-      <w:r>
-        <w:t xml:space="preserve">. Ved at gå ind i </w:t>
-      </w:r>
-      <w:r>
-        <w:t>”Tilføj forretning</w:t>
-      </w:r>
-      <w:r>
-        <w:t>”, som ligger i hovedmenuen</w:t>
-      </w:r>
-      <w:r>
-        <w:t>.</w:t>
+        <w:t xml:space="preserve">For at tilføje en forretning til Pristjek220, </w:t>
+      </w:r>
+      <w:r>
+        <w:t>skal man trykke på ”</w:t>
+      </w:r>
+      <w:r>
+        <w:t>Tilføj forretning</w:t>
+      </w:r>
+      <w:r>
+        <w:t xml:space="preserve">”, der er en knap der ligger i hovedmenuen. </w:t>
       </w:r>
     </w:p>
     <w:p>
@@ -2497,7 +2698,19 @@
         </w:numPr>
       </w:pPr>
       <w:r>
-        <w:t>Her skal man indtaste forretningsnavn samt kodeord for den forretning der skal oprettes.</w:t>
+        <w:t>Her skal man indtaste forretningsnavn</w:t>
+      </w:r>
+      <w:r>
+        <w:t xml:space="preserve"> </w:t>
+      </w:r>
+      <w:r>
+        <w:t>samt kodeord for den forretning</w:t>
+      </w:r>
+      <w:r>
+        <w:t>,</w:t>
+      </w:r>
+      <w:r>
+        <w:t xml:space="preserve"> der skal oprettes.</w:t>
       </w:r>
     </w:p>
     <w:p>
@@ -2509,17 +2722,37 @@
         </w:numPr>
       </w:pPr>
       <w:r>
-        <w:t xml:space="preserve">Tryk på ”Tilføj forretning” knappen der ligger ind i indhold for at tilføje forretningen til Pristjek220. </w:t>
-      </w:r>
-    </w:p>
-    <w:p>
+        <w:t>Tryk på ”Tilføj forretning” knappen</w:t>
+      </w:r>
+      <w:r>
+        <w:t>,</w:t>
+      </w:r>
+      <w:r>
+        <w:t xml:space="preserve"> der ligger ind i indhold</w:t>
+      </w:r>
+      <w:r>
+        <w:t>,</w:t>
+      </w:r>
+      <w:r>
+        <w:t xml:space="preserve"> for at tilføje forretningen til Pristjek220. </w:t>
+      </w:r>
+    </w:p>
+    <w:p>
+      <w:pPr>
+        <w:rPr>
+          <w:rFonts w:asciiTheme="majorHAnsi" w:eastAsiaTheme="majorEastAsia" w:hAnsiTheme="majorHAnsi" w:cstheme="majorBidi"/>
+          <w:i/>
+          <w:iCs/>
+          <w:color w:val="2E74B5" w:themeColor="accent1" w:themeShade="BF"/>
+        </w:rPr>
+      </w:pPr>
       <w:r>
         <w:br w:type="page"/>
       </w:r>
     </w:p>
     <w:p>
       <w:pPr>
-        <w:pStyle w:val="Heading6"/>
+        <w:pStyle w:val="Heading4"/>
       </w:pPr>
       <w:r>
         <w:lastRenderedPageBreak/>
@@ -2528,19 +2761,7 @@
     </w:p>
     <w:p>
       <w:r>
-        <w:t>Funktionaliteten fje</w:t>
-      </w:r>
-      <w:r>
-        <w:t>rn</w:t>
-      </w:r>
-      <w:r>
-        <w:t xml:space="preserve"> forretning,</w:t>
-      </w:r>
-      <w:r>
-        <w:t xml:space="preserve"> fjerner en forretning fra</w:t>
-      </w:r>
-      <w:r>
-        <w:t xml:space="preserve"> Pristjek220. </w:t>
+        <w:t xml:space="preserve">Funktionaliteten fjern forretning, fjerner en forretning fra Pristjek220. </w:t>
       </w:r>
     </w:p>
     <w:p/>
@@ -2571,7 +2792,7 @@
                     </pic:cNvPicPr>
                   </pic:nvPicPr>
                   <pic:blipFill>
-                    <a:blip r:embed="rId18">
+                    <a:blip r:embed="rId19">
                       <a:extLst>
                         <a:ext uri="{28A0092B-C50C-407E-A947-70E740481C1C}">
                           <a14:useLocalDpi xmlns:a14="http://schemas.microsoft.com/office/drawing/2010/main" val="0"/>
@@ -2610,24 +2831,14 @@
       <w:r>
         <w:t xml:space="preserve">Figur </w:t>
       </w:r>
-      <w:r>
-        <w:fldChar w:fldCharType="begin"/>
-      </w:r>
-      <w:r>
-        <w:instrText xml:space="preserve"> SEQ Figur \* ARABIC </w:instrText>
-      </w:r>
-      <w:r>
-        <w:fldChar w:fldCharType="separate"/>
-      </w:r>
-      <w:r>
-        <w:rPr>
-          <w:noProof/>
-        </w:rPr>
-        <w:t>13</w:t>
-      </w:r>
-      <w:r>
-        <w:fldChar w:fldCharType="end"/>
-      </w:r>
+      <w:fldSimple w:instr=" SEQ Figur \* ARABIC ">
+        <w:r>
+          <w:rPr>
+            <w:noProof/>
+          </w:rPr>
+          <w:t>14</w:t>
+        </w:r>
+      </w:fldSimple>
       <w:r>
         <w:t>: Fjern forretning</w:t>
       </w:r>
@@ -2642,43 +2853,67 @@
         </w:numPr>
       </w:pPr>
       <w:r>
-        <w:t xml:space="preserve">For at </w:t>
+        <w:t xml:space="preserve">For at fjerne en forretning fra Pristjek220, </w:t>
+      </w:r>
+      <w:r>
+        <w:t xml:space="preserve">skal man trykke på </w:t>
+      </w:r>
+      <w:r>
+        <w:t>”Fjern forretning</w:t>
+      </w:r>
+      <w:r>
+        <w:t xml:space="preserve">”, der er en knap der ligger i hovedmenuen. </w:t>
+      </w:r>
+    </w:p>
+    <w:p>
+      <w:pPr>
+        <w:pStyle w:val="ListParagraph"/>
+        <w:numPr>
+          <w:ilvl w:val="0"/>
+          <w:numId w:val="19"/>
+        </w:numPr>
+      </w:pPr>
+      <w:r>
+        <w:t>Her skal man indtaste forretningsnavn</w:t>
+      </w:r>
+      <w:r>
+        <w:t xml:space="preserve"> for den forretning</w:t>
+      </w:r>
+      <w:r>
+        <w:t>,</w:t>
+      </w:r>
+      <w:r>
+        <w:t xml:space="preserve"> der skal slettes fra Pristjek220.</w:t>
+      </w:r>
+    </w:p>
+    <w:p>
+      <w:pPr>
+        <w:pStyle w:val="ListParagraph"/>
+        <w:numPr>
+          <w:ilvl w:val="0"/>
+          <w:numId w:val="19"/>
+        </w:numPr>
+      </w:pPr>
+      <w:r>
+        <w:t>Tryk på ”</w:t>
+      </w:r>
+      <w:r>
+        <w:t>Fjern</w:t>
+      </w:r>
+      <w:r>
+        <w:t xml:space="preserve"> forretning” knappen</w:t>
+      </w:r>
+      <w:r>
+        <w:t>,</w:t>
+      </w:r>
+      <w:r>
+        <w:t xml:space="preserve"> der ligger ind i indhold for at </w:t>
       </w:r>
       <w:r>
         <w:t>fjerne</w:t>
       </w:r>
       <w:r>
-        <w:t xml:space="preserve"> en forretning </w:t>
-      </w:r>
-      <w:r>
-        <w:t>fra</w:t>
-      </w:r>
-      <w:r>
-        <w:t xml:space="preserve"> Pristjek220, skal man åbne </w:t>
-      </w:r>
-      <w:r>
-        <w:t>fjern</w:t>
-      </w:r>
-      <w:r>
-        <w:t xml:space="preserve"> forretning. Ved at gå ind i ”</w:t>
-      </w:r>
-      <w:r>
-        <w:t xml:space="preserve">Fjern </w:t>
-      </w:r>
-      <w:r>
-        <w:t>forretning”</w:t>
-      </w:r>
-      <w:r>
-        <w:t>, som ligger i hove</w:t>
-      </w:r>
-      <w:r>
-        <w:t>d</w:t>
-      </w:r>
-      <w:r>
-        <w:t>menuen</w:t>
-      </w:r>
-      <w:r>
-        <w:t>.</w:t>
+        <w:t xml:space="preserve"> forretningen til Pristjek220. </w:t>
       </w:r>
     </w:p>
     <w:p>
@@ -2690,10 +2925,7 @@
         </w:numPr>
       </w:pPr>
       <w:r>
-        <w:t>Her skal man indtaste forretningsnavn</w:t>
-      </w:r>
-      <w:r>
-        <w:t xml:space="preserve"> for den forretning der skal slettes fra Pristjek220.</w:t>
+        <w:t>Der kommer en bekræftelsesboks op, som sikre sig om forretnings skal fjernes.</w:t>
       </w:r>
     </w:p>
     <w:p>
@@ -2705,43 +2937,10 @@
         </w:numPr>
       </w:pPr>
       <w:r>
-        <w:t>Tryk på ”</w:t>
-      </w:r>
-      <w:r>
-        <w:t>Fjern</w:t>
-      </w:r>
-      <w:r>
-        <w:t xml:space="preserve"> forretning” knappen der ligger ind i indhold for at </w:t>
-      </w:r>
-      <w:r>
-        <w:t>fjerne</w:t>
-      </w:r>
-      <w:r>
-        <w:t xml:space="preserve"> forretningen til Pristjek220. </w:t>
-      </w:r>
-    </w:p>
-    <w:p>
-      <w:pPr>
-        <w:pStyle w:val="ListParagraph"/>
-        <w:numPr>
-          <w:ilvl w:val="0"/>
-          <w:numId w:val="19"/>
-        </w:numPr>
-      </w:pPr>
-      <w:r>
-        <w:t>Der kommer en bekræftelsesboks op, som sikre sig om forretnings skal fjernes.</w:t>
-      </w:r>
-    </w:p>
-    <w:p>
-      <w:pPr>
-        <w:pStyle w:val="ListParagraph"/>
-        <w:numPr>
-          <w:ilvl w:val="0"/>
-          <w:numId w:val="19"/>
-        </w:numPr>
-      </w:pPr>
-      <w:r>
-        <w:t>Tryk på knappen ”ja” for at fjerne forretningen fra Pristjek220.</w:t>
+        <w:t>Tryk på knappen ”J</w:t>
+      </w:r>
+      <w:r>
+        <w:t>a” for at fjerne forretningen fra Pristjek220.</w:t>
       </w:r>
     </w:p>
     <w:p/>
@@ -2766,7 +2965,7 @@
     </w:p>
     <w:p>
       <w:pPr>
-        <w:pStyle w:val="Heading4"/>
+        <w:pStyle w:val="Heading3"/>
       </w:pPr>
       <w:r>
         <w:lastRenderedPageBreak/>
@@ -2774,323 +2973,21 @@
       </w:r>
     </w:p>
     <w:p>
-      <w:pPr>
-        <w:keepNext/>
-      </w:pPr>
-      <w:r>
-        <w:rPr>
-          <w:noProof/>
-          <w:lang w:eastAsia="da-DK"/>
-        </w:rPr>
-        <w:drawing>
-          <wp:inline distT="0" distB="0" distL="0" distR="0" wp14:anchorId="16FE0564" wp14:editId="2A2185AD">
-            <wp:extent cx="6116320" cy="2959100"/>
-            <wp:effectExtent l="0" t="0" r="0" b="0"/>
-            <wp:docPr id="19" name="Picture 19"/>
-            <wp:cNvGraphicFramePr>
-              <a:graphicFrameLocks xmlns:a="http://schemas.openxmlformats.org/drawingml/2006/main" noChangeAspect="1"/>
-            </wp:cNvGraphicFramePr>
-            <a:graphic xmlns:a="http://schemas.openxmlformats.org/drawingml/2006/main">
-              <a:graphicData uri="http://schemas.openxmlformats.org/drawingml/2006/picture">
-                <pic:pic xmlns:pic="http://schemas.openxmlformats.org/drawingml/2006/picture">
-                  <pic:nvPicPr>
-                    <pic:cNvPr id="0" name="Picture 16"/>
-                    <pic:cNvPicPr>
-                      <a:picLocks noChangeAspect="1" noChangeArrowheads="1"/>
-                    </pic:cNvPicPr>
-                  </pic:nvPicPr>
-                  <pic:blipFill>
-                    <a:blip r:embed="rId19">
-                      <a:extLst>
-                        <a:ext uri="{28A0092B-C50C-407E-A947-70E740481C1C}">
-                          <a14:useLocalDpi xmlns:a14="http://schemas.microsoft.com/office/drawing/2010/main" val="0"/>
-                        </a:ext>
-                      </a:extLst>
-                    </a:blip>
-                    <a:srcRect/>
-                    <a:stretch>
-                      <a:fillRect/>
-                    </a:stretch>
-                  </pic:blipFill>
-                  <pic:spPr bwMode="auto">
-                    <a:xfrm>
-                      <a:off x="0" y="0"/>
-                      <a:ext cx="6116320" cy="2959100"/>
-                    </a:xfrm>
-                    <a:prstGeom prst="rect">
-                      <a:avLst/>
-                    </a:prstGeom>
-                    <a:noFill/>
-                    <a:ln>
-                      <a:noFill/>
-                    </a:ln>
-                  </pic:spPr>
-                </pic:pic>
-              </a:graphicData>
-            </a:graphic>
-          </wp:inline>
-        </w:drawing>
-      </w:r>
-    </w:p>
-    <w:p>
-      <w:pPr>
-        <w:pStyle w:val="Caption"/>
-      </w:pPr>
-      <w:bookmarkStart w:id="4" w:name="_Ref451611013"/>
-      <w:r>
-        <w:t xml:space="preserve">Figur </w:t>
-      </w:r>
-      <w:r>
-        <w:fldChar w:fldCharType="begin"/>
-      </w:r>
-      <w:r>
-        <w:instrText xml:space="preserve"> SEQ Figur \* ARABIC </w:instrText>
-      </w:r>
-      <w:r>
-        <w:fldChar w:fldCharType="separate"/>
-      </w:r>
-      <w:r>
-        <w:rPr>
-          <w:noProof/>
-        </w:rPr>
-        <w:t>14</w:t>
-      </w:r>
-      <w:r>
-        <w:fldChar w:fldCharType="end"/>
-      </w:r>
-      <w:bookmarkEnd w:id="4"/>
-      <w:r>
-        <w:t>: Forretningsmanager opsætning</w:t>
-      </w:r>
-    </w:p>
-    <w:p>
-      <w:pPr>
-        <w:pStyle w:val="ListParagraph"/>
-        <w:numPr>
-          <w:ilvl w:val="0"/>
-          <w:numId w:val="20"/>
-        </w:numPr>
-        <w:rPr>
-          <w:b/>
-        </w:rPr>
-      </w:pPr>
-      <w:r>
-        <w:rPr>
-          <w:b/>
-        </w:rPr>
-        <w:t>Programmets navn</w:t>
-      </w:r>
-      <w:r>
-        <w:rPr>
-          <w:b/>
-        </w:rPr>
-        <w:t xml:space="preserve">: </w:t>
-      </w:r>
-      <w:r>
-        <w:t>Viser programmets navn.</w:t>
-      </w:r>
-    </w:p>
-    <w:p>
-      <w:pPr>
-        <w:pStyle w:val="ListParagraph"/>
-        <w:numPr>
-          <w:ilvl w:val="0"/>
-          <w:numId w:val="20"/>
-        </w:numPr>
-        <w:rPr>
-          <w:b/>
-        </w:rPr>
-      </w:pPr>
-      <w:r>
-        <w:rPr>
-          <w:b/>
-        </w:rPr>
-        <w:t>Bruger af systemet:</w:t>
-      </w:r>
-      <w:r>
-        <w:t xml:space="preserve"> Viser hvem der bruger programmet.</w:t>
-      </w:r>
-    </w:p>
-    <w:p>
-      <w:pPr>
-        <w:pStyle w:val="ListParagraph"/>
-        <w:numPr>
-          <w:ilvl w:val="1"/>
-          <w:numId w:val="20"/>
-        </w:numPr>
-        <w:rPr>
-          <w:b/>
-        </w:rPr>
-      </w:pPr>
-      <w:r>
-        <w:t xml:space="preserve">Den ændre sig efter hvem der er logget ind som, på </w:t>
-      </w:r>
-      <w:r>
-        <w:fldChar w:fldCharType="begin"/>
-      </w:r>
-      <w:r>
-        <w:instrText xml:space="preserve"> REF _Ref451611013 \h </w:instrText>
-      </w:r>
-      <w:r>
-        <w:fldChar w:fldCharType="separate"/>
-      </w:r>
-      <w:r>
-        <w:t xml:space="preserve">Figur </w:t>
-      </w:r>
-      <w:r>
-        <w:rPr>
-          <w:noProof/>
-        </w:rPr>
-        <w:t>14</w:t>
-      </w:r>
-      <w:r>
-        <w:fldChar w:fldCharType="end"/>
-      </w:r>
-      <w:r>
-        <w:t xml:space="preserve"> er der logget ind som forretning.</w:t>
-      </w:r>
-    </w:p>
-    <w:p>
-      <w:pPr>
-        <w:pStyle w:val="ListParagraph"/>
-        <w:numPr>
-          <w:ilvl w:val="0"/>
-          <w:numId w:val="20"/>
-        </w:numPr>
-        <w:rPr>
-          <w:b/>
-        </w:rPr>
-      </w:pPr>
-      <w:r>
-        <w:rPr>
-          <w:b/>
-        </w:rPr>
-        <w:t>Vist side:</w:t>
-      </w:r>
-      <w:r>
-        <w:t xml:space="preserve"> Viser hvilken side der er vist.</w:t>
-      </w:r>
-    </w:p>
-    <w:p>
-      <w:pPr>
-        <w:pStyle w:val="ListParagraph"/>
-        <w:numPr>
-          <w:ilvl w:val="0"/>
-          <w:numId w:val="2"/>
-        </w:numPr>
-        <w:rPr>
-          <w:b/>
-        </w:rPr>
-      </w:pPr>
-      <w:r>
-        <w:t>Klik på et menu punkt for at få den ændret.</w:t>
-      </w:r>
-    </w:p>
-    <w:p>
-      <w:pPr>
-        <w:pStyle w:val="ListParagraph"/>
-        <w:numPr>
-          <w:ilvl w:val="0"/>
-          <w:numId w:val="20"/>
-        </w:numPr>
-        <w:rPr>
-          <w:b/>
-        </w:rPr>
-      </w:pPr>
-      <w:r>
-        <w:rPr>
-          <w:b/>
-        </w:rPr>
-        <w:t xml:space="preserve">Hovedmenu: </w:t>
-      </w:r>
-      <w:r>
-        <w:t xml:space="preserve">Denne menu svare til programmets hovedmenu. Opbygningen i Hovedmenuen er identisk gennem alle 3 applikationer  </w:t>
-      </w:r>
-    </w:p>
-    <w:p>
-      <w:pPr>
-        <w:pStyle w:val="ListParagraph"/>
-        <w:numPr>
-          <w:ilvl w:val="0"/>
-          <w:numId w:val="20"/>
-        </w:numPr>
-        <w:rPr>
-          <w:b/>
-        </w:rPr>
-      </w:pPr>
-      <w:r>
-        <w:rPr>
-          <w:b/>
-        </w:rPr>
-        <w:t xml:space="preserve">Indholdsområde: </w:t>
-      </w:r>
-      <w:r>
-        <w:t>Indholdet af hovedmenuen, der vises her, svarer til det valgte hovedmenus indhold.</w:t>
-      </w:r>
-    </w:p>
-    <w:p>
-      <w:pPr>
-        <w:pStyle w:val="ListParagraph"/>
-        <w:numPr>
-          <w:ilvl w:val="0"/>
-          <w:numId w:val="2"/>
-        </w:numPr>
-        <w:rPr>
-          <w:b/>
-        </w:rPr>
-      </w:pPr>
-      <w:r>
-        <w:t>Klik på et menu punkt for at få den ændret.</w:t>
-      </w:r>
-    </w:p>
-    <w:p>
-      <w:pPr>
-        <w:pStyle w:val="Heading5"/>
-      </w:pPr>
-      <w:r>
-        <w:t>Funktionalitet</w:t>
-      </w:r>
-    </w:p>
-    <w:p>
-      <w:r>
-        <w:t xml:space="preserve">Her vil der blive gennemgået det funktionaliteter, man har som </w:t>
-      </w:r>
-      <w:r>
-        <w:t>forretningsmanager</w:t>
-      </w:r>
-      <w:r>
-        <w:t xml:space="preserve">. Her vil blive vist hvordan programmet er beregnet til at blive brugt. </w:t>
-      </w:r>
-    </w:p>
-    <w:p>
-      <w:r>
-        <w:br w:type="page"/>
-      </w:r>
-    </w:p>
-    <w:p>
-      <w:pPr>
-        <w:pStyle w:val="Heading6"/>
-      </w:pPr>
-      <w:r>
-        <w:lastRenderedPageBreak/>
+      <w:r>
+        <w:t xml:space="preserve">Her vil der blive gennemgået det funktionaliteter, man har som forretningsmanager. </w:t>
+      </w:r>
+    </w:p>
+    <w:p>
+      <w:pPr>
+        <w:pStyle w:val="Heading4"/>
+      </w:pPr>
+      <w:r>
         <w:t>Tilføj produkt</w:t>
       </w:r>
     </w:p>
     <w:p>
       <w:r>
-        <w:t xml:space="preserve">Funktionaliteten </w:t>
-      </w:r>
-      <w:r>
-        <w:t>tilføj produkt</w:t>
-      </w:r>
-      <w:r>
-        <w:t xml:space="preserve">, </w:t>
-      </w:r>
-      <w:r>
-        <w:t>tilføjer et produkt til den forretning, der er logget ind.</w:t>
-      </w:r>
-      <w:r>
-        <w:t xml:space="preserve"> </w:t>
+        <w:t xml:space="preserve">Funktionaliteten tilføj produkt, tilføjer et produkt til den forretning, der er logget ind. </w:t>
       </w:r>
     </w:p>
     <w:p>
@@ -3159,65 +3056,526 @@
       <w:r>
         <w:t xml:space="preserve">Figur </w:t>
       </w:r>
-      <w:r>
-        <w:fldChar w:fldCharType="begin"/>
-      </w:r>
-      <w:r>
-        <w:instrText xml:space="preserve"> SEQ Figur \* ARABIC </w:instrText>
-      </w:r>
-      <w:r>
-        <w:fldChar w:fldCharType="separate"/>
-      </w:r>
+      <w:fldSimple w:instr=" SEQ Figur \* ARABIC ">
+        <w:r>
+          <w:rPr>
+            <w:noProof/>
+          </w:rPr>
+          <w:t>15</w:t>
+        </w:r>
+      </w:fldSimple>
+      <w:r>
+        <w:t>: Tilføj produkt</w:t>
+      </w:r>
+    </w:p>
+    <w:p>
+      <w:pPr>
+        <w:pStyle w:val="ListParagraph"/>
+        <w:numPr>
+          <w:ilvl w:val="0"/>
+          <w:numId w:val="21"/>
+        </w:numPr>
+      </w:pPr>
+      <w:r>
+        <w:t xml:space="preserve">For at tilføje et produkt til forretningen, </w:t>
+      </w:r>
+      <w:r>
+        <w:t>skal man trykke på ”</w:t>
+      </w:r>
+      <w:r>
+        <w:t>Tilføj produkt</w:t>
+      </w:r>
+      <w:r>
+        <w:t xml:space="preserve">”, der er en knap der ligger i hovedmenuen. </w:t>
+      </w:r>
+    </w:p>
+    <w:p>
+      <w:pPr>
+        <w:pStyle w:val="ListParagraph"/>
+        <w:numPr>
+          <w:ilvl w:val="0"/>
+          <w:numId w:val="21"/>
+        </w:numPr>
+      </w:pPr>
+      <w:r>
+        <w:t xml:space="preserve">Her skal man indtaste produktnavn samt en pris for produktet. </w:t>
+      </w:r>
+    </w:p>
+    <w:p>
+      <w:pPr>
+        <w:pStyle w:val="ListParagraph"/>
+        <w:numPr>
+          <w:ilvl w:val="0"/>
+          <w:numId w:val="21"/>
+        </w:numPr>
+      </w:pPr>
+      <w:r>
+        <w:t>Tryk på ”</w:t>
+      </w:r>
+      <w:r>
+        <w:t>Tilføj produkt</w:t>
+      </w:r>
+      <w:r>
+        <w:t>” knappen</w:t>
+      </w:r>
+      <w:r>
+        <w:t>,</w:t>
+      </w:r>
+      <w:r>
+        <w:t xml:space="preserve"> der ligger ind i indhold</w:t>
+      </w:r>
+      <w:r>
+        <w:t>,</w:t>
+      </w:r>
+      <w:r>
+        <w:t xml:space="preserve"> for at </w:t>
+      </w:r>
+      <w:r>
+        <w:t xml:space="preserve">tilføje produktet til </w:t>
+      </w:r>
+      <w:r>
+        <w:t>forretningen</w:t>
+      </w:r>
+      <w:r>
+        <w:t>.</w:t>
+      </w:r>
+    </w:p>
+    <w:p>
+      <w:pPr>
+        <w:pStyle w:val="ListParagraph"/>
+        <w:numPr>
+          <w:ilvl w:val="0"/>
+          <w:numId w:val="21"/>
+        </w:numPr>
+      </w:pPr>
+      <w:r>
+        <w:t xml:space="preserve">Der kommer en bekræftelsesboks op, som sikre sig om </w:t>
+      </w:r>
+      <w:r>
+        <w:t>produktet skal tilføjes til forretningen</w:t>
+      </w:r>
+      <w:r>
+        <w:t>.</w:t>
+      </w:r>
+    </w:p>
+    <w:p>
+      <w:pPr>
+        <w:pStyle w:val="ListParagraph"/>
+        <w:numPr>
+          <w:ilvl w:val="0"/>
+          <w:numId w:val="21"/>
+        </w:numPr>
+      </w:pPr>
+      <w:r>
+        <w:t>Tryk på knappen ”J</w:t>
+      </w:r>
+      <w:r>
+        <w:t>a”</w:t>
+      </w:r>
+      <w:r>
+        <w:t xml:space="preserve"> for at tilføje produktet til</w:t>
+      </w:r>
+      <w:r>
+        <w:t xml:space="preserve"> forretningen.</w:t>
+      </w:r>
+    </w:p>
+    <w:p/>
+    <w:p>
+      <w:pPr>
+        <w:pStyle w:val="Heading6"/>
+      </w:pPr>
+      <w:r>
+        <w:br/>
+      </w:r>
+    </w:p>
+    <w:p>
+      <w:pPr>
+        <w:rPr>
+          <w:rFonts w:asciiTheme="majorHAnsi" w:eastAsiaTheme="majorEastAsia" w:hAnsiTheme="majorHAnsi" w:cstheme="majorBidi"/>
+          <w:color w:val="1F4D78" w:themeColor="accent1" w:themeShade="7F"/>
+        </w:rPr>
+      </w:pPr>
+      <w:r>
+        <w:br w:type="page"/>
+      </w:r>
+    </w:p>
+    <w:p>
+      <w:pPr>
+        <w:pStyle w:val="Heading4"/>
+      </w:pPr>
+      <w:r>
+        <w:lastRenderedPageBreak/>
+        <w:t>Fjern produkt</w:t>
+      </w:r>
+    </w:p>
+    <w:p>
+      <w:r>
+        <w:t xml:space="preserve">Funktionaliteten </w:t>
+      </w:r>
+      <w:r>
+        <w:t>fjern</w:t>
+      </w:r>
+      <w:r>
+        <w:t xml:space="preserve"> produkt, </w:t>
+      </w:r>
+      <w:r>
+        <w:t>fjerner</w:t>
+      </w:r>
+      <w:r>
+        <w:t xml:space="preserve"> et produkt </w:t>
+      </w:r>
+      <w:r>
+        <w:t>fra</w:t>
+      </w:r>
+      <w:r>
+        <w:t xml:space="preserve"> den forretning, der er logget ind. </w:t>
+      </w:r>
+    </w:p>
+    <w:p>
+      <w:pPr>
+        <w:keepNext/>
+      </w:pPr>
       <w:r>
         <w:rPr>
           <w:noProof/>
-        </w:rPr>
-        <w:t>15</w:t>
-      </w:r>
-      <w:r>
-        <w:fldChar w:fldCharType="end"/>
-      </w:r>
-      <w:r>
-        <w:t>: Tilføj produkt</w:t>
-      </w:r>
-    </w:p>
-    <w:p>
-      <w:pPr>
-        <w:pStyle w:val="ListParagraph"/>
-        <w:numPr>
-          <w:ilvl w:val="0"/>
-          <w:numId w:val="21"/>
-        </w:numPr>
-      </w:pPr>
-      <w:r>
-        <w:t xml:space="preserve">For at </w:t>
-      </w:r>
-      <w:r>
-        <w:t xml:space="preserve">tilføje et produkt til </w:t>
-      </w:r>
-      <w:r>
-        <w:t>forretning</w:t>
-      </w:r>
-      <w:r>
-        <w:t>en</w:t>
-      </w:r>
-      <w:r>
-        <w:t xml:space="preserve">, skal man åbne </w:t>
-      </w:r>
-      <w:r>
-        <w:t>tilføj produkt</w:t>
-      </w:r>
-      <w:r>
-        <w:t>. Ved at</w:t>
-      </w:r>
-      <w:r>
-        <w:t xml:space="preserve"> trykke på</w:t>
-      </w:r>
-      <w:r>
-        <w:t xml:space="preserve"> ”</w:t>
-      </w:r>
-      <w:r>
-        <w:t>Tilføj produkt</w:t>
+          <w:lang w:eastAsia="da-DK"/>
+        </w:rPr>
+        <w:drawing>
+          <wp:inline distT="0" distB="0" distL="0" distR="0" wp14:anchorId="1956A54D" wp14:editId="2C10351E">
+            <wp:extent cx="6116320" cy="2630805"/>
+            <wp:effectExtent l="0" t="0" r="0" b="0"/>
+            <wp:docPr id="4" name="Picture 4"/>
+            <wp:cNvGraphicFramePr>
+              <a:graphicFrameLocks xmlns:a="http://schemas.openxmlformats.org/drawingml/2006/main" noChangeAspect="1"/>
+            </wp:cNvGraphicFramePr>
+            <a:graphic xmlns:a="http://schemas.openxmlformats.org/drawingml/2006/main">
+              <a:graphicData uri="http://schemas.openxmlformats.org/drawingml/2006/picture">
+                <pic:pic xmlns:pic="http://schemas.openxmlformats.org/drawingml/2006/picture">
+                  <pic:nvPicPr>
+                    <pic:cNvPr id="0" name="Picture 2"/>
+                    <pic:cNvPicPr>
+                      <a:picLocks noChangeAspect="1" noChangeArrowheads="1"/>
+                    </pic:cNvPicPr>
+                  </pic:nvPicPr>
+                  <pic:blipFill>
+                    <a:blip r:embed="rId21">
+                      <a:extLst>
+                        <a:ext uri="{28A0092B-C50C-407E-A947-70E740481C1C}">
+                          <a14:useLocalDpi xmlns:a14="http://schemas.microsoft.com/office/drawing/2010/main" val="0"/>
+                        </a:ext>
+                      </a:extLst>
+                    </a:blip>
+                    <a:srcRect/>
+                    <a:stretch>
+                      <a:fillRect/>
+                    </a:stretch>
+                  </pic:blipFill>
+                  <pic:spPr bwMode="auto">
+                    <a:xfrm>
+                      <a:off x="0" y="0"/>
+                      <a:ext cx="6116320" cy="2630805"/>
+                    </a:xfrm>
+                    <a:prstGeom prst="rect">
+                      <a:avLst/>
+                    </a:prstGeom>
+                    <a:noFill/>
+                    <a:ln>
+                      <a:noFill/>
+                    </a:ln>
+                  </pic:spPr>
+                </pic:pic>
+              </a:graphicData>
+            </a:graphic>
+          </wp:inline>
+        </w:drawing>
+      </w:r>
+    </w:p>
+    <w:p>
+      <w:pPr>
+        <w:pStyle w:val="Caption"/>
+      </w:pPr>
+      <w:r>
+        <w:t xml:space="preserve">Figur </w:t>
+      </w:r>
+      <w:fldSimple w:instr=" SEQ Figur \* ARABIC ">
+        <w:r>
+          <w:rPr>
+            <w:noProof/>
+          </w:rPr>
+          <w:t>16</w:t>
+        </w:r>
+      </w:fldSimple>
+      <w:r>
+        <w:t>: Fjern produkt</w:t>
+      </w:r>
+    </w:p>
+    <w:p>
+      <w:pPr>
+        <w:pStyle w:val="ListParagraph"/>
+        <w:numPr>
+          <w:ilvl w:val="0"/>
+          <w:numId w:val="22"/>
+        </w:numPr>
+      </w:pPr>
+      <w:r>
+        <w:t>For at fjerne et produkt fra</w:t>
+      </w:r>
+      <w:r>
+        <w:t xml:space="preserve"> forretningen, </w:t>
+      </w:r>
+      <w:r>
+        <w:t xml:space="preserve">skal man trykke på </w:t>
+      </w:r>
+      <w:r>
+        <w:t>”Fjern produkt</w:t>
+      </w:r>
+      <w:r>
+        <w:t xml:space="preserve">”, der er en knap der ligger i hovedmenuen. </w:t>
+      </w:r>
+    </w:p>
+    <w:p>
+      <w:pPr>
+        <w:pStyle w:val="ListParagraph"/>
+        <w:numPr>
+          <w:ilvl w:val="0"/>
+          <w:numId w:val="22"/>
+        </w:numPr>
+      </w:pPr>
+      <w:r>
+        <w:t>Her skal man indtaste produktnavn</w:t>
+      </w:r>
+      <w:r>
+        <w:t>,</w:t>
+      </w:r>
+      <w:r>
+        <w:t xml:space="preserve"> </w:t>
+      </w:r>
+      <w:r>
+        <w:t>for det</w:t>
+      </w:r>
+      <w:r>
+        <w:t xml:space="preserve"> produkt</w:t>
+      </w:r>
+      <w:r>
+        <w:t xml:space="preserve"> der skal slettes</w:t>
+      </w:r>
+      <w:r>
+        <w:t xml:space="preserve">. </w:t>
+      </w:r>
+    </w:p>
+    <w:p>
+      <w:pPr>
+        <w:pStyle w:val="ListParagraph"/>
+        <w:numPr>
+          <w:ilvl w:val="0"/>
+          <w:numId w:val="22"/>
+        </w:numPr>
+      </w:pPr>
+      <w:r>
+        <w:t>Tryk på ”</w:t>
+      </w:r>
+      <w:r>
+        <w:t>Fjern</w:t>
+      </w:r>
+      <w:r>
+        <w:t xml:space="preserve"> produkt” knappen</w:t>
+      </w:r>
+      <w:r>
+        <w:t>,</w:t>
+      </w:r>
+      <w:r>
+        <w:t xml:space="preserve"> der ligger ind i indhold, for at </w:t>
+      </w:r>
+      <w:r>
+        <w:t>fjerne produktet fra</w:t>
+      </w:r>
+      <w:r>
+        <w:t xml:space="preserve"> forretningen.</w:t>
+      </w:r>
+    </w:p>
+    <w:p>
+      <w:pPr>
+        <w:pStyle w:val="ListParagraph"/>
+        <w:numPr>
+          <w:ilvl w:val="0"/>
+          <w:numId w:val="22"/>
+        </w:numPr>
+      </w:pPr>
+      <w:r>
+        <w:t xml:space="preserve">Der kommer en bekræftelsesboks op, som sikre sig om produktet skal </w:t>
+      </w:r>
+      <w:r>
+        <w:t>fjernes</w:t>
+      </w:r>
+      <w:r>
+        <w:t xml:space="preserve"> </w:t>
+      </w:r>
+      <w:r>
+        <w:t>fra</w:t>
+      </w:r>
+      <w:r>
+        <w:t xml:space="preserve"> forretningen.</w:t>
+      </w:r>
+    </w:p>
+    <w:p>
+      <w:pPr>
+        <w:pStyle w:val="ListParagraph"/>
+        <w:numPr>
+          <w:ilvl w:val="0"/>
+          <w:numId w:val="22"/>
+        </w:numPr>
+      </w:pPr>
+      <w:r>
+        <w:t>Tryk på knappen ”J</w:t>
+      </w:r>
+      <w:r>
+        <w:t>a”</w:t>
+      </w:r>
+      <w:r>
+        <w:t xml:space="preserve"> for at fjerne produktet fra</w:t>
+      </w:r>
+      <w:r>
+        <w:t xml:space="preserve"> forretningen.</w:t>
+      </w:r>
+    </w:p>
+    <w:p>
+      <w:r>
+        <w:br w:type="page"/>
+      </w:r>
+    </w:p>
+    <w:p>
+      <w:pPr>
+        <w:pStyle w:val="Heading4"/>
+      </w:pPr>
+      <w:r>
+        <w:lastRenderedPageBreak/>
+        <w:t>Ændre pris på produkt</w:t>
+      </w:r>
+    </w:p>
+    <w:p>
+      <w:r>
+        <w:t xml:space="preserve">Funktionaliteten </w:t>
+      </w:r>
+      <w:r>
+        <w:t>ændre pris på produkt, ændre prisen på</w:t>
+      </w:r>
+      <w:r>
+        <w:t xml:space="preserve"> et produkt fra den forretning, der er logget ind.</w:t>
+      </w:r>
+    </w:p>
+    <w:p>
+      <w:pPr>
+        <w:keepNext/>
+      </w:pPr>
+      <w:r>
+        <w:t xml:space="preserve"> </w:t>
+      </w:r>
+      <w:r>
+        <w:rPr>
+          <w:noProof/>
+          <w:lang w:eastAsia="da-DK"/>
+        </w:rPr>
+        <w:drawing>
+          <wp:inline distT="0" distB="0" distL="0" distR="0" wp14:anchorId="25D3B11E" wp14:editId="453EA391">
+            <wp:extent cx="6116320" cy="2587625"/>
+            <wp:effectExtent l="0" t="0" r="0" b="3175"/>
+            <wp:docPr id="13" name="Picture 13"/>
+            <wp:cNvGraphicFramePr>
+              <a:graphicFrameLocks xmlns:a="http://schemas.openxmlformats.org/drawingml/2006/main" noChangeAspect="1"/>
+            </wp:cNvGraphicFramePr>
+            <a:graphic xmlns:a="http://schemas.openxmlformats.org/drawingml/2006/main">
+              <a:graphicData uri="http://schemas.openxmlformats.org/drawingml/2006/picture">
+                <pic:pic xmlns:pic="http://schemas.openxmlformats.org/drawingml/2006/picture">
+                  <pic:nvPicPr>
+                    <pic:cNvPr id="0" name="Picture 3"/>
+                    <pic:cNvPicPr>
+                      <a:picLocks noChangeAspect="1" noChangeArrowheads="1"/>
+                    </pic:cNvPicPr>
+                  </pic:nvPicPr>
+                  <pic:blipFill>
+                    <a:blip r:embed="rId22">
+                      <a:extLst>
+                        <a:ext uri="{28A0092B-C50C-407E-A947-70E740481C1C}">
+                          <a14:useLocalDpi xmlns:a14="http://schemas.microsoft.com/office/drawing/2010/main" val="0"/>
+                        </a:ext>
+                      </a:extLst>
+                    </a:blip>
+                    <a:srcRect/>
+                    <a:stretch>
+                      <a:fillRect/>
+                    </a:stretch>
+                  </pic:blipFill>
+                  <pic:spPr bwMode="auto">
+                    <a:xfrm>
+                      <a:off x="0" y="0"/>
+                      <a:ext cx="6116320" cy="2587625"/>
+                    </a:xfrm>
+                    <a:prstGeom prst="rect">
+                      <a:avLst/>
+                    </a:prstGeom>
+                    <a:noFill/>
+                    <a:ln>
+                      <a:noFill/>
+                    </a:ln>
+                  </pic:spPr>
+                </pic:pic>
+              </a:graphicData>
+            </a:graphic>
+          </wp:inline>
+        </w:drawing>
+      </w:r>
+    </w:p>
+    <w:p>
+      <w:pPr>
+        <w:pStyle w:val="Caption"/>
+      </w:pPr>
+      <w:r>
+        <w:t xml:space="preserve">Figur </w:t>
+      </w:r>
+      <w:fldSimple w:instr=" SEQ Figur \* ARABIC ">
+        <w:r>
+          <w:rPr>
+            <w:noProof/>
+          </w:rPr>
+          <w:t>17</w:t>
+        </w:r>
+      </w:fldSimple>
+      <w:r>
+        <w:t>: Ændre pris</w:t>
+      </w:r>
+    </w:p>
+    <w:p/>
+    <w:p>
+      <w:pPr>
+        <w:pStyle w:val="ListParagraph"/>
+        <w:numPr>
+          <w:ilvl w:val="0"/>
+          <w:numId w:val="23"/>
+        </w:numPr>
+      </w:pPr>
+      <w:r>
+        <w:t xml:space="preserve">For at ændre prisen på </w:t>
+      </w:r>
+      <w:r>
+        <w:t xml:space="preserve">et produkt fra forretningen, skal man åbne </w:t>
+      </w:r>
+      <w:r>
+        <w:t>ændre</w:t>
+      </w:r>
+      <w:r>
+        <w:t xml:space="preserve"> </w:t>
+      </w:r>
+      <w:r>
+        <w:t>pris</w:t>
+      </w:r>
+      <w:r>
+        <w:t>. Ved at trykke på ”</w:t>
+      </w:r>
+      <w:r>
+        <w:t>Ændre</w:t>
+      </w:r>
+      <w:r>
+        <w:t xml:space="preserve"> pris</w:t>
       </w:r>
       <w:r>
         <w:t>”, som ligger i hovedmenuen.</w:t>
@@ -3228,89 +3586,88 @@
         <w:pStyle w:val="ListParagraph"/>
         <w:numPr>
           <w:ilvl w:val="0"/>
-          <w:numId w:val="21"/>
-        </w:numPr>
-      </w:pPr>
-      <w:r>
-        <w:t xml:space="preserve">Her skal man indtaste </w:t>
-      </w:r>
-      <w:r>
-        <w:t xml:space="preserve">produktnavn samt en pris for produktet. </w:t>
-      </w:r>
-    </w:p>
-    <w:p>
-      <w:pPr>
-        <w:pStyle w:val="ListParagraph"/>
-        <w:numPr>
-          <w:ilvl w:val="0"/>
-          <w:numId w:val="21"/>
+          <w:numId w:val="23"/>
+        </w:numPr>
+      </w:pPr>
+      <w:r>
+        <w:t>Her skal man indtaste produktnavn for det</w:t>
+      </w:r>
+      <w:r>
+        <w:t xml:space="preserve"> produkt der skal have ændret pris, samt den pris produktet skal ændres til</w:t>
+      </w:r>
+      <w:r>
+        <w:t xml:space="preserve">. </w:t>
+      </w:r>
+    </w:p>
+    <w:p>
+      <w:pPr>
+        <w:pStyle w:val="ListParagraph"/>
+        <w:numPr>
+          <w:ilvl w:val="0"/>
+          <w:numId w:val="23"/>
         </w:numPr>
       </w:pPr>
       <w:r>
         <w:t>Tryk på ”</w:t>
       </w:r>
       <w:r>
-        <w:t>Tilføj produkt</w:t>
-      </w:r>
-      <w:r>
-        <w:t>” knappen der ligger ind i indhold</w:t>
-      </w:r>
-      <w:r>
-        <w:t>,</w:t>
-      </w:r>
-      <w:r>
-        <w:t xml:space="preserve"> for at </w:t>
-      </w:r>
-      <w:r>
-        <w:t xml:space="preserve">tilføje produktet til </w:t>
-      </w:r>
-      <w:r>
-        <w:t>forretningen</w:t>
-      </w:r>
-      <w:r>
-        <w:t>.</w:t>
-      </w:r>
-    </w:p>
-    <w:p>
-      <w:pPr>
-        <w:pStyle w:val="ListParagraph"/>
-        <w:numPr>
-          <w:ilvl w:val="0"/>
-          <w:numId w:val="21"/>
-        </w:numPr>
-      </w:pPr>
-      <w:r>
-        <w:t xml:space="preserve">Der kommer en bekræftelsesboks op, som sikre sig om </w:t>
-      </w:r>
-      <w:r>
-        <w:t>produktet skal tilføjes til forretningen</w:t>
-      </w:r>
-      <w:r>
-        <w:t>.</w:t>
-      </w:r>
-    </w:p>
-    <w:p>
-      <w:pPr>
-        <w:pStyle w:val="ListParagraph"/>
-        <w:numPr>
-          <w:ilvl w:val="0"/>
-          <w:numId w:val="21"/>
-        </w:numPr>
-      </w:pPr>
-      <w:r>
-        <w:t>Tryk på knappen ”ja”</w:t>
-      </w:r>
-      <w:r>
-        <w:t xml:space="preserve"> for at tilføje produktet til</w:t>
-      </w:r>
-      <w:r>
-        <w:t xml:space="preserve"> forretningen</w:t>
-      </w:r>
-      <w:bookmarkStart w:id="5" w:name="_GoBack"/>
-      <w:bookmarkEnd w:id="5"/>
-      <w:r>
-        <w:t>.</w:t>
-      </w:r>
+        <w:t>Opdatere pris</w:t>
+      </w:r>
+      <w:r>
+        <w:t xml:space="preserve">” knappen der ligger ind i indhold, for at </w:t>
+      </w:r>
+      <w:r>
+        <w:t xml:space="preserve">ændre prisen på et produkt i </w:t>
+      </w:r>
+      <w:r>
+        <w:t>forretningen.</w:t>
+      </w:r>
+    </w:p>
+    <w:p>
+      <w:pPr>
+        <w:pStyle w:val="ListParagraph"/>
+        <w:numPr>
+          <w:ilvl w:val="0"/>
+          <w:numId w:val="23"/>
+        </w:numPr>
+      </w:pPr>
+      <w:r>
+        <w:t>Der kommer en bekræftelsesboks op, som sikre sig om produktet skal</w:t>
+      </w:r>
+      <w:r>
+        <w:t xml:space="preserve"> ændre pris i</w:t>
+      </w:r>
+      <w:r>
+        <w:t xml:space="preserve"> forretningen.</w:t>
+      </w:r>
+    </w:p>
+    <w:p>
+      <w:pPr>
+        <w:pStyle w:val="ListParagraph"/>
+        <w:numPr>
+          <w:ilvl w:val="0"/>
+          <w:numId w:val="23"/>
+        </w:numPr>
+      </w:pPr>
+      <w:r>
+        <w:t xml:space="preserve">Tryk på knappen ”Ja” for at </w:t>
+      </w:r>
+      <w:r>
+        <w:t>ændre prisen på</w:t>
+      </w:r>
+      <w:r>
+        <w:t xml:space="preserve"> produktet </w:t>
+      </w:r>
+      <w:r>
+        <w:t>i</w:t>
+      </w:r>
+      <w:r>
+        <w:t xml:space="preserve"> forretningen.</w:t>
+      </w:r>
+    </w:p>
+    <w:p>
+      <w:bookmarkStart w:id="7" w:name="_GoBack"/>
+      <w:bookmarkEnd w:id="7"/>
     </w:p>
     <w:p/>
     <w:sectPr>
@@ -3418,6 +3775,98 @@
     </w:lvl>
   </w:abstractNum>
   <w:abstractNum w:abstractNumId="1" w15:restartNumberingAfterBreak="0">
+    <w:nsid w:val="03BD2562"/>
+    <w:multiLevelType w:val="hybridMultilevel"/>
+    <w:tmpl w:val="540820BA"/>
+    <w:lvl w:ilvl="0" w:tplc="0406000F">
+      <w:start w:val="1"/>
+      <w:numFmt w:val="decimal"/>
+      <w:lvlText w:val="%1."/>
+      <w:lvlJc w:val="left"/>
+      <w:pPr>
+        <w:ind w:left="720" w:hanging="360"/>
+      </w:pPr>
+      <w:rPr>
+        <w:rFonts w:hint="default"/>
+      </w:rPr>
+    </w:lvl>
+    <w:lvl w:ilvl="1" w:tplc="04060001">
+      <w:start w:val="1"/>
+      <w:numFmt w:val="bullet"/>
+      <w:lvlText w:val=""/>
+      <w:lvlJc w:val="left"/>
+      <w:pPr>
+        <w:ind w:left="1440" w:hanging="360"/>
+      </w:pPr>
+      <w:rPr>
+        <w:rFonts w:ascii="Symbol" w:hAnsi="Symbol" w:hint="default"/>
+      </w:rPr>
+    </w:lvl>
+    <w:lvl w:ilvl="2" w:tplc="0406001B" w:tentative="1">
+      <w:start w:val="1"/>
+      <w:numFmt w:val="lowerRoman"/>
+      <w:lvlText w:val="%3."/>
+      <w:lvlJc w:val="right"/>
+      <w:pPr>
+        <w:ind w:left="2160" w:hanging="180"/>
+      </w:pPr>
+    </w:lvl>
+    <w:lvl w:ilvl="3" w:tplc="0406000F" w:tentative="1">
+      <w:start w:val="1"/>
+      <w:numFmt w:val="decimal"/>
+      <w:lvlText w:val="%4."/>
+      <w:lvlJc w:val="left"/>
+      <w:pPr>
+        <w:ind w:left="2880" w:hanging="360"/>
+      </w:pPr>
+    </w:lvl>
+    <w:lvl w:ilvl="4" w:tplc="04060019" w:tentative="1">
+      <w:start w:val="1"/>
+      <w:numFmt w:val="lowerLetter"/>
+      <w:lvlText w:val="%5."/>
+      <w:lvlJc w:val="left"/>
+      <w:pPr>
+        <w:ind w:left="3600" w:hanging="360"/>
+      </w:pPr>
+    </w:lvl>
+    <w:lvl w:ilvl="5" w:tplc="0406001B" w:tentative="1">
+      <w:start w:val="1"/>
+      <w:numFmt w:val="lowerRoman"/>
+      <w:lvlText w:val="%6."/>
+      <w:lvlJc w:val="right"/>
+      <w:pPr>
+        <w:ind w:left="4320" w:hanging="180"/>
+      </w:pPr>
+    </w:lvl>
+    <w:lvl w:ilvl="6" w:tplc="0406000F" w:tentative="1">
+      <w:start w:val="1"/>
+      <w:numFmt w:val="decimal"/>
+      <w:lvlText w:val="%7."/>
+      <w:lvlJc w:val="left"/>
+      <w:pPr>
+        <w:ind w:left="5040" w:hanging="360"/>
+      </w:pPr>
+    </w:lvl>
+    <w:lvl w:ilvl="7" w:tplc="04060019" w:tentative="1">
+      <w:start w:val="1"/>
+      <w:numFmt w:val="lowerLetter"/>
+      <w:lvlText w:val="%8."/>
+      <w:lvlJc w:val="left"/>
+      <w:pPr>
+        <w:ind w:left="5760" w:hanging="360"/>
+      </w:pPr>
+    </w:lvl>
+    <w:lvl w:ilvl="8" w:tplc="0406001B" w:tentative="1">
+      <w:start w:val="1"/>
+      <w:numFmt w:val="lowerRoman"/>
+      <w:lvlText w:val="%9."/>
+      <w:lvlJc w:val="right"/>
+      <w:pPr>
+        <w:ind w:left="6480" w:hanging="180"/>
+      </w:pPr>
+    </w:lvl>
+  </w:abstractNum>
+  <w:abstractNum w:abstractNumId="2" w15:restartNumberingAfterBreak="0">
     <w:nsid w:val="260005CD"/>
     <w:multiLevelType w:val="hybridMultilevel"/>
     <w:tmpl w:val="13006B52"/>
@@ -3530,7 +3979,7 @@
       </w:rPr>
     </w:lvl>
   </w:abstractNum>
-  <w:abstractNum w:abstractNumId="2" w15:restartNumberingAfterBreak="0">
+  <w:abstractNum w:abstractNumId="3" w15:restartNumberingAfterBreak="0">
     <w:nsid w:val="26571545"/>
     <w:multiLevelType w:val="hybridMultilevel"/>
     <w:tmpl w:val="540820BA"/>
@@ -3622,7 +4071,7 @@
       </w:pPr>
     </w:lvl>
   </w:abstractNum>
-  <w:abstractNum w:abstractNumId="3" w15:restartNumberingAfterBreak="0">
+  <w:abstractNum w:abstractNumId="4" w15:restartNumberingAfterBreak="0">
     <w:nsid w:val="265A7D41"/>
     <w:multiLevelType w:val="hybridMultilevel"/>
     <w:tmpl w:val="95EE3492"/>
@@ -3711,7 +4160,7 @@
       </w:pPr>
     </w:lvl>
   </w:abstractNum>
-  <w:abstractNum w:abstractNumId="4" w15:restartNumberingAfterBreak="0">
+  <w:abstractNum w:abstractNumId="5" w15:restartNumberingAfterBreak="0">
     <w:nsid w:val="272C7A3E"/>
     <w:multiLevelType w:val="hybridMultilevel"/>
     <w:tmpl w:val="D15648D8"/>
@@ -3803,7 +4252,7 @@
       </w:pPr>
     </w:lvl>
   </w:abstractNum>
-  <w:abstractNum w:abstractNumId="5" w15:restartNumberingAfterBreak="0">
+  <w:abstractNum w:abstractNumId="6" w15:restartNumberingAfterBreak="0">
     <w:nsid w:val="279C453B"/>
     <w:multiLevelType w:val="hybridMultilevel"/>
     <w:tmpl w:val="540820BA"/>
@@ -3895,7 +4344,7 @@
       </w:pPr>
     </w:lvl>
   </w:abstractNum>
-  <w:abstractNum w:abstractNumId="6" w15:restartNumberingAfterBreak="0">
+  <w:abstractNum w:abstractNumId="7" w15:restartNumberingAfterBreak="0">
     <w:nsid w:val="28283A31"/>
     <w:multiLevelType w:val="hybridMultilevel"/>
     <w:tmpl w:val="540820BA"/>
@@ -3987,7 +4436,7 @@
       </w:pPr>
     </w:lvl>
   </w:abstractNum>
-  <w:abstractNum w:abstractNumId="7" w15:restartNumberingAfterBreak="0">
+  <w:abstractNum w:abstractNumId="8" w15:restartNumberingAfterBreak="0">
     <w:nsid w:val="29A97AAC"/>
     <w:multiLevelType w:val="hybridMultilevel"/>
     <w:tmpl w:val="95EE3492"/>
@@ -4076,7 +4525,7 @@
       </w:pPr>
     </w:lvl>
   </w:abstractNum>
-  <w:abstractNum w:abstractNumId="8" w15:restartNumberingAfterBreak="0">
+  <w:abstractNum w:abstractNumId="9" w15:restartNumberingAfterBreak="0">
     <w:nsid w:val="2BBE4BF2"/>
     <w:multiLevelType w:val="hybridMultilevel"/>
     <w:tmpl w:val="67DCDB62"/>
@@ -4189,7 +4638,7 @@
       </w:rPr>
     </w:lvl>
   </w:abstractNum>
-  <w:abstractNum w:abstractNumId="9" w15:restartNumberingAfterBreak="0">
+  <w:abstractNum w:abstractNumId="10" w15:restartNumberingAfterBreak="0">
     <w:nsid w:val="2CBC67F5"/>
     <w:multiLevelType w:val="hybridMultilevel"/>
     <w:tmpl w:val="540820BA"/>
@@ -4281,7 +4730,7 @@
       </w:pPr>
     </w:lvl>
   </w:abstractNum>
-  <w:abstractNum w:abstractNumId="10" w15:restartNumberingAfterBreak="0">
+  <w:abstractNum w:abstractNumId="11" w15:restartNumberingAfterBreak="0">
     <w:nsid w:val="3B637DCB"/>
     <w:multiLevelType w:val="hybridMultilevel"/>
     <w:tmpl w:val="540820BA"/>
@@ -4373,7 +4822,7 @@
       </w:pPr>
     </w:lvl>
   </w:abstractNum>
-  <w:abstractNum w:abstractNumId="11" w15:restartNumberingAfterBreak="0">
+  <w:abstractNum w:abstractNumId="12" w15:restartNumberingAfterBreak="0">
     <w:nsid w:val="3CF96B3F"/>
     <w:multiLevelType w:val="hybridMultilevel"/>
     <w:tmpl w:val="540820BA"/>
@@ -4465,7 +4914,99 @@
       </w:pPr>
     </w:lvl>
   </w:abstractNum>
-  <w:abstractNum w:abstractNumId="12" w15:restartNumberingAfterBreak="0">
+  <w:abstractNum w:abstractNumId="13" w15:restartNumberingAfterBreak="0">
+    <w:nsid w:val="4A0F737C"/>
+    <w:multiLevelType w:val="hybridMultilevel"/>
+    <w:tmpl w:val="540820BA"/>
+    <w:lvl w:ilvl="0" w:tplc="0406000F">
+      <w:start w:val="1"/>
+      <w:numFmt w:val="decimal"/>
+      <w:lvlText w:val="%1."/>
+      <w:lvlJc w:val="left"/>
+      <w:pPr>
+        <w:ind w:left="720" w:hanging="360"/>
+      </w:pPr>
+      <w:rPr>
+        <w:rFonts w:hint="default"/>
+      </w:rPr>
+    </w:lvl>
+    <w:lvl w:ilvl="1" w:tplc="04060001">
+      <w:start w:val="1"/>
+      <w:numFmt w:val="bullet"/>
+      <w:lvlText w:val=""/>
+      <w:lvlJc w:val="left"/>
+      <w:pPr>
+        <w:ind w:left="1440" w:hanging="360"/>
+      </w:pPr>
+      <w:rPr>
+        <w:rFonts w:ascii="Symbol" w:hAnsi="Symbol" w:hint="default"/>
+      </w:rPr>
+    </w:lvl>
+    <w:lvl w:ilvl="2" w:tplc="0406001B" w:tentative="1">
+      <w:start w:val="1"/>
+      <w:numFmt w:val="lowerRoman"/>
+      <w:lvlText w:val="%3."/>
+      <w:lvlJc w:val="right"/>
+      <w:pPr>
+        <w:ind w:left="2160" w:hanging="180"/>
+      </w:pPr>
+    </w:lvl>
+    <w:lvl w:ilvl="3" w:tplc="0406000F" w:tentative="1">
+      <w:start w:val="1"/>
+      <w:numFmt w:val="decimal"/>
+      <w:lvlText w:val="%4."/>
+      <w:lvlJc w:val="left"/>
+      <w:pPr>
+        <w:ind w:left="2880" w:hanging="360"/>
+      </w:pPr>
+    </w:lvl>
+    <w:lvl w:ilvl="4" w:tplc="04060019" w:tentative="1">
+      <w:start w:val="1"/>
+      <w:numFmt w:val="lowerLetter"/>
+      <w:lvlText w:val="%5."/>
+      <w:lvlJc w:val="left"/>
+      <w:pPr>
+        <w:ind w:left="3600" w:hanging="360"/>
+      </w:pPr>
+    </w:lvl>
+    <w:lvl w:ilvl="5" w:tplc="0406001B" w:tentative="1">
+      <w:start w:val="1"/>
+      <w:numFmt w:val="lowerRoman"/>
+      <w:lvlText w:val="%6."/>
+      <w:lvlJc w:val="right"/>
+      <w:pPr>
+        <w:ind w:left="4320" w:hanging="180"/>
+      </w:pPr>
+    </w:lvl>
+    <w:lvl w:ilvl="6" w:tplc="0406000F" w:tentative="1">
+      <w:start w:val="1"/>
+      <w:numFmt w:val="decimal"/>
+      <w:lvlText w:val="%7."/>
+      <w:lvlJc w:val="left"/>
+      <w:pPr>
+        <w:ind w:left="5040" w:hanging="360"/>
+      </w:pPr>
+    </w:lvl>
+    <w:lvl w:ilvl="7" w:tplc="04060019" w:tentative="1">
+      <w:start w:val="1"/>
+      <w:numFmt w:val="lowerLetter"/>
+      <w:lvlText w:val="%8."/>
+      <w:lvlJc w:val="left"/>
+      <w:pPr>
+        <w:ind w:left="5760" w:hanging="360"/>
+      </w:pPr>
+    </w:lvl>
+    <w:lvl w:ilvl="8" w:tplc="0406001B" w:tentative="1">
+      <w:start w:val="1"/>
+      <w:numFmt w:val="lowerRoman"/>
+      <w:lvlText w:val="%9."/>
+      <w:lvlJc w:val="right"/>
+      <w:pPr>
+        <w:ind w:left="6480" w:hanging="180"/>
+      </w:pPr>
+    </w:lvl>
+  </w:abstractNum>
+  <w:abstractNum w:abstractNumId="14" w15:restartNumberingAfterBreak="0">
     <w:nsid w:val="50E8284B"/>
     <w:multiLevelType w:val="hybridMultilevel"/>
     <w:tmpl w:val="540820BA"/>
@@ -4557,7 +5098,7 @@
       </w:pPr>
     </w:lvl>
   </w:abstractNum>
-  <w:abstractNum w:abstractNumId="13" w15:restartNumberingAfterBreak="0">
+  <w:abstractNum w:abstractNumId="15" w15:restartNumberingAfterBreak="0">
     <w:nsid w:val="5AF2427B"/>
     <w:multiLevelType w:val="hybridMultilevel"/>
     <w:tmpl w:val="424A984C"/>
@@ -4646,7 +5187,7 @@
       </w:pPr>
     </w:lvl>
   </w:abstractNum>
-  <w:abstractNum w:abstractNumId="14" w15:restartNumberingAfterBreak="0">
+  <w:abstractNum w:abstractNumId="16" w15:restartNumberingAfterBreak="0">
     <w:nsid w:val="60184152"/>
     <w:multiLevelType w:val="hybridMultilevel"/>
     <w:tmpl w:val="540820BA"/>
@@ -4738,7 +5279,7 @@
       </w:pPr>
     </w:lvl>
   </w:abstractNum>
-  <w:abstractNum w:abstractNumId="15" w15:restartNumberingAfterBreak="0">
+  <w:abstractNum w:abstractNumId="17" w15:restartNumberingAfterBreak="0">
     <w:nsid w:val="622169CF"/>
     <w:multiLevelType w:val="hybridMultilevel"/>
     <w:tmpl w:val="CC601AFE"/>
@@ -4851,7 +5392,7 @@
       </w:rPr>
     </w:lvl>
   </w:abstractNum>
-  <w:abstractNum w:abstractNumId="16" w15:restartNumberingAfterBreak="0">
+  <w:abstractNum w:abstractNumId="18" w15:restartNumberingAfterBreak="0">
     <w:nsid w:val="65EC515F"/>
     <w:multiLevelType w:val="hybridMultilevel"/>
     <w:tmpl w:val="540820BA"/>
@@ -4943,7 +5484,7 @@
       </w:pPr>
     </w:lvl>
   </w:abstractNum>
-  <w:abstractNum w:abstractNumId="17" w15:restartNumberingAfterBreak="0">
+  <w:abstractNum w:abstractNumId="19" w15:restartNumberingAfterBreak="0">
     <w:nsid w:val="6A1C084D"/>
     <w:multiLevelType w:val="hybridMultilevel"/>
     <w:tmpl w:val="540820BA"/>
@@ -5035,7 +5576,7 @@
       </w:pPr>
     </w:lvl>
   </w:abstractNum>
-  <w:abstractNum w:abstractNumId="18" w15:restartNumberingAfterBreak="0">
+  <w:abstractNum w:abstractNumId="20" w15:restartNumberingAfterBreak="0">
     <w:nsid w:val="6BF43ADE"/>
     <w:multiLevelType w:val="hybridMultilevel"/>
     <w:tmpl w:val="11266250"/>
@@ -5148,7 +5689,7 @@
       </w:rPr>
     </w:lvl>
   </w:abstractNum>
-  <w:abstractNum w:abstractNumId="19" w15:restartNumberingAfterBreak="0">
+  <w:abstractNum w:abstractNumId="21" w15:restartNumberingAfterBreak="0">
     <w:nsid w:val="73E016BC"/>
     <w:multiLevelType w:val="hybridMultilevel"/>
     <w:tmpl w:val="49DCF082"/>
@@ -5261,7 +5802,7 @@
       </w:rPr>
     </w:lvl>
   </w:abstractNum>
-  <w:abstractNum w:abstractNumId="20" w15:restartNumberingAfterBreak="0">
+  <w:abstractNum w:abstractNumId="22" w15:restartNumberingAfterBreak="0">
     <w:nsid w:val="79421DFF"/>
     <w:multiLevelType w:val="hybridMultilevel"/>
     <w:tmpl w:val="6EE0F662"/>
@@ -5375,67 +5916,73 @@
     </w:lvl>
   </w:abstractNum>
   <w:num w:numId="1">
+    <w:abstractNumId w:val="8"/>
+  </w:num>
+  <w:num w:numId="2">
+    <w:abstractNumId w:val="17"/>
+  </w:num>
+  <w:num w:numId="3">
+    <w:abstractNumId w:val="2"/>
+  </w:num>
+  <w:num w:numId="4">
+    <w:abstractNumId w:val="18"/>
+  </w:num>
+  <w:num w:numId="5">
+    <w:abstractNumId w:val="6"/>
+  </w:num>
+  <w:num w:numId="6">
+    <w:abstractNumId w:val="3"/>
+  </w:num>
+  <w:num w:numId="7">
+    <w:abstractNumId w:val="22"/>
+  </w:num>
+  <w:num w:numId="8">
+    <w:abstractNumId w:val="9"/>
+  </w:num>
+  <w:num w:numId="9">
+    <w:abstractNumId w:val="21"/>
+  </w:num>
+  <w:num w:numId="10">
+    <w:abstractNumId w:val="20"/>
+  </w:num>
+  <w:num w:numId="11">
+    <w:abstractNumId w:val="11"/>
+  </w:num>
+  <w:num w:numId="12">
     <w:abstractNumId w:val="7"/>
   </w:num>
-  <w:num w:numId="2">
+  <w:num w:numId="13">
+    <w:abstractNumId w:val="14"/>
+  </w:num>
+  <w:num w:numId="14">
+    <w:abstractNumId w:val="16"/>
+  </w:num>
+  <w:num w:numId="15">
+    <w:abstractNumId w:val="10"/>
+  </w:num>
+  <w:num w:numId="16">
     <w:abstractNumId w:val="15"/>
   </w:num>
-  <w:num w:numId="3">
-    <w:abstractNumId w:val="1"/>
-  </w:num>
-  <w:num w:numId="4">
-    <w:abstractNumId w:val="16"/>
-  </w:num>
-  <w:num w:numId="5">
-    <w:abstractNumId w:val="5"/>
-  </w:num>
-  <w:num w:numId="6">
-    <w:abstractNumId w:val="2"/>
-  </w:num>
-  <w:num w:numId="7">
-    <w:abstractNumId w:val="20"/>
-  </w:num>
-  <w:num w:numId="8">
-    <w:abstractNumId w:val="8"/>
-  </w:num>
-  <w:num w:numId="9">
-    <w:abstractNumId w:val="19"/>
-  </w:num>
-  <w:num w:numId="10">
-    <w:abstractNumId w:val="18"/>
-  </w:num>
-  <w:num w:numId="11">
-    <w:abstractNumId w:val="10"/>
-  </w:num>
-  <w:num w:numId="12">
-    <w:abstractNumId w:val="6"/>
-  </w:num>
-  <w:num w:numId="13">
-    <w:abstractNumId w:val="12"/>
-  </w:num>
-  <w:num w:numId="14">
-    <w:abstractNumId w:val="14"/>
-  </w:num>
-  <w:num w:numId="15">
-    <w:abstractNumId w:val="9"/>
-  </w:num>
-  <w:num w:numId="16">
-    <w:abstractNumId w:val="13"/>
-  </w:num>
   <w:num w:numId="17">
-    <w:abstractNumId w:val="3"/>
+    <w:abstractNumId w:val="4"/>
   </w:num>
   <w:num w:numId="18">
     <w:abstractNumId w:val="0"/>
   </w:num>
   <w:num w:numId="19">
-    <w:abstractNumId w:val="11"/>
+    <w:abstractNumId w:val="12"/>
   </w:num>
   <w:num w:numId="20">
-    <w:abstractNumId w:val="4"/>
+    <w:abstractNumId w:val="5"/>
   </w:num>
   <w:num w:numId="21">
-    <w:abstractNumId w:val="17"/>
+    <w:abstractNumId w:val="19"/>
+  </w:num>
+  <w:num w:numId="22">
+    <w:abstractNumId w:val="13"/>
+  </w:num>
+  <w:num w:numId="23">
+    <w:abstractNumId w:val="1"/>
   </w:num>
 </w:numbering>
 </file>
@@ -6361,7 +6908,7 @@
 </file>
 
 <file path=customXml/itemProps1.xml><?xml version="1.0" encoding="utf-8"?>
-<ds:datastoreItem xmlns:ds="http://schemas.openxmlformats.org/officeDocument/2006/customXml" ds:itemID="{838A64C8-FDEE-4C79-AC83-D26D3DD0BACF}">
+<ds:datastoreItem xmlns:ds="http://schemas.openxmlformats.org/officeDocument/2006/customXml" ds:itemID="{546A6C10-A8A9-4374-9B7D-66252398D48C}">
   <ds:schemaRefs>
     <ds:schemaRef ds:uri="http://schemas.openxmlformats.org/officeDocument/2006/bibliography"/>
   </ds:schemaRefs>

</xml_diff>